<commit_message>
Minor grammatical edito to original WaterPurification Word file.
</commit_message>
<xml_diff>
--- a/msword_sources/WaterPurification.docx
+++ b/msword_sources/WaterPurification.docx
@@ -175,7 +175,25 @@
           <w:i/>
           <w:iCs/>
         </w:rPr>
-        <w:t>Water purification is an essential service provided by ecosystems. InVEST estimates the contribution of vegetation and soil to purifying water through the removal of nutrient pollutants from runoff.  The biophysical model uses data on water yield, land use and land cover, nutrient loading and filtration rates and water quality standards (if they exist) to determine nutrient retention capacity for current and future land use scenarios. The valuation model uses data on water treatment costs</w:t>
+        <w:t xml:space="preserve">Water purification is an essential service provided by ecosystems. </w:t>
+      </w:r>
+      <w:proofErr w:type="spellStart"/>
+      <w:r>
+        <w:rPr>
+          <w:rFonts w:ascii="Times New Roman" w:hAnsi="Times New Roman"/>
+          <w:i/>
+          <w:iCs/>
+        </w:rPr>
+        <w:t>InVEST</w:t>
+      </w:r>
+      <w:proofErr w:type="spellEnd"/>
+      <w:r>
+        <w:rPr>
+          <w:rFonts w:ascii="Times New Roman" w:hAnsi="Times New Roman"/>
+          <w:i/>
+          <w:iCs/>
+        </w:rPr>
+        <w:t xml:space="preserve"> estimates the contribution of vegetation and soil to purifying water through the removal of nutrient pollutants from runoff.  The biophysical model uses data on water yield, land use and land cover, nutrient loading and filtration rates and water quality standards (if they exist) to determine nutrient retention capacity for current and future land use scenarios. The valuation model uses data on water treatment costs</w:t>
       </w:r>
       <w:r>
         <w:rPr>
@@ -728,13 +746,22 @@
         </w:rPr>
         <w:t xml:space="preserve"> service by retaining some non-</w:t>
       </w:r>
+      <w:proofErr w:type="gramStart"/>
       <w:r>
         <w:rPr>
           <w:rFonts w:ascii="Times New Roman" w:hAnsi="Times New Roman" w:cs="Times"/>
           <w:szCs w:val="23"/>
         </w:rPr>
         <w:lastRenderedPageBreak/>
-        <w:t xml:space="preserve">point source pollutants. </w:t>
+        <w:t>point</w:t>
+      </w:r>
+      <w:proofErr w:type="gramEnd"/>
+      <w:r>
+        <w:rPr>
+          <w:rFonts w:ascii="Times New Roman" w:hAnsi="Times New Roman" w:cs="Times"/>
+          <w:szCs w:val="23"/>
+        </w:rPr>
+        <w:t xml:space="preserve"> source pollutants. </w:t>
       </w:r>
       <w:r>
         <w:rPr>
@@ -899,7 +926,23 @@
           <w:rFonts w:ascii="Times New Roman" w:hAnsi="Times New Roman" w:cs="Times"/>
           <w:szCs w:val="23"/>
         </w:rPr>
-        <w:t xml:space="preserve">targeted to the areas </w:t>
+        <w:t xml:space="preserve">targeted to the </w:t>
+      </w:r>
+      <w:proofErr w:type="spellStart"/>
+      <w:r>
+        <w:rPr>
+          <w:rFonts w:ascii="Times New Roman" w:hAnsi="Times New Roman" w:cs="Times"/>
+          <w:szCs w:val="23"/>
+        </w:rPr>
+        <w:t>areas</w:t>
+      </w:r>
+      <w:proofErr w:type="spellEnd"/>
+      <w:r>
+        <w:rPr>
+          <w:rFonts w:ascii="Times New Roman" w:hAnsi="Times New Roman" w:cs="Times"/>
+          <w:szCs w:val="23"/>
+        </w:rPr>
+        <w:t xml:space="preserve"> </w:t>
       </w:r>
       <w:r>
         <w:rPr>
@@ -927,7 +970,23 @@
           <w:rFonts w:ascii="Times New Roman" w:hAnsi="Times New Roman" w:cs="Times"/>
           <w:szCs w:val="23"/>
         </w:rPr>
-        <w:t>They can also use this information to avoid impacts in areas that currently contribute the most to filtering out pollutants. The InVEST Tier 1 model provides this information for non-point source pollutants. We have designed the model to deal with nutrient pollutants (nitrogen and phosphorous), but the model can be used for other kinds of contaminants (persistent organics, pathogens etc.) if data are available on the loading rates and filtration rates of the pollutant of interest.</w:t>
+        <w:t xml:space="preserve">They can also use this information to avoid impacts in areas that currently contribute the most to filtering out pollutants. The </w:t>
+      </w:r>
+      <w:proofErr w:type="spellStart"/>
+      <w:r>
+        <w:rPr>
+          <w:rFonts w:ascii="Times New Roman" w:hAnsi="Times New Roman" w:cs="Times"/>
+          <w:szCs w:val="23"/>
+        </w:rPr>
+        <w:t>InVEST</w:t>
+      </w:r>
+      <w:proofErr w:type="spellEnd"/>
+      <w:r>
+        <w:rPr>
+          <w:rFonts w:ascii="Times New Roman" w:hAnsi="Times New Roman" w:cs="Times"/>
+          <w:szCs w:val="23"/>
+        </w:rPr>
+        <w:t xml:space="preserve"> Tier 1 model provides this information for non-point source pollutants. We have designed the model to deal with nutrient pollutants (nitrogen and phosphorous), but the model can be used for other kinds of contaminants (persistent organics, pathogens etc.) if data are available on the loading rates and filtration rates of the pollutant of interest.</w:t>
       </w:r>
       <w:r>
         <w:rPr>
@@ -1005,6 +1064,7 @@
         </w:rPr>
         <w:t xml:space="preserve">The </w:t>
       </w:r>
+      <w:proofErr w:type="spellStart"/>
       <w:r>
         <w:rPr>
           <w:rFonts w:cs="Times"/>
@@ -1012,6 +1072,7 @@
         </w:rPr>
         <w:t>InVEST</w:t>
       </w:r>
+      <w:proofErr w:type="spellEnd"/>
       <w:r>
         <w:rPr>
           <w:rFonts w:cs="Times"/>
@@ -1094,12 +1155,21 @@
           <w:szCs w:val="26"/>
         </w:rPr>
       </w:pPr>
-      <w:r>
-        <w:rPr>
-          <w:rFonts w:ascii="Times New Roman" w:hAnsi="Times New Roman" w:cs="Times"/>
-          <w:szCs w:val="23"/>
-        </w:rPr>
-        <w:t xml:space="preserve">InVEST also calculates </w:t>
+      <w:proofErr w:type="spellStart"/>
+      <w:r>
+        <w:rPr>
+          <w:rFonts w:ascii="Times New Roman" w:hAnsi="Times New Roman" w:cs="Times"/>
+          <w:szCs w:val="23"/>
+        </w:rPr>
+        <w:t>InVEST</w:t>
+      </w:r>
+      <w:proofErr w:type="spellEnd"/>
+      <w:r>
+        <w:rPr>
+          <w:rFonts w:ascii="Times New Roman" w:hAnsi="Times New Roman" w:cs="Times"/>
+          <w:szCs w:val="23"/>
+        </w:rPr>
+        <w:t xml:space="preserve"> also calculates </w:t>
       </w:r>
       <w:r>
         <w:rPr>
@@ -1178,6 +1248,7 @@
         </w:rPr>
         <w:t xml:space="preserve"> </w:t>
       </w:r>
+      <w:proofErr w:type="gramStart"/>
       <w:r>
         <w:rPr>
           <w:rFonts w:ascii="Times New Roman" w:hAnsi="Times New Roman" w:cs="Times"/>
@@ -1199,6 +1270,7 @@
         </w:rPr>
         <w:t>feasibility</w:t>
       </w:r>
+      <w:proofErr w:type="gramEnd"/>
       <w:r>
         <w:rPr>
           <w:rFonts w:ascii="Times New Roman" w:hAnsi="Times New Roman" w:cs="Times"/>
@@ -1389,7 +1461,55 @@
           <w:rFonts w:cs="Times"/>
           <w:szCs w:val="23"/>
         </w:rPr>
-        <w:t xml:space="preserve">It also assumes that water flows downslope along natural flowpaths, so it may be less relevant in areas with tile drainage and extensive ditching practices. It does not consider the role of ecosystems in affecting point-source pollutants. </w:t>
+        <w:t xml:space="preserve">It also assumes that water </w:t>
+      </w:r>
+      <w:proofErr w:type="gramStart"/>
+      <w:r>
+        <w:rPr>
+          <w:rFonts w:cs="Times"/>
+          <w:szCs w:val="23"/>
+        </w:rPr>
+        <w:t>flows</w:t>
+      </w:r>
+      <w:proofErr w:type="gramEnd"/>
+      <w:r>
+        <w:rPr>
+          <w:rFonts w:cs="Times"/>
+          <w:szCs w:val="23"/>
+        </w:rPr>
+        <w:t xml:space="preserve"> </w:t>
+      </w:r>
+      <w:proofErr w:type="spellStart"/>
+      <w:r>
+        <w:rPr>
+          <w:rFonts w:cs="Times"/>
+          <w:szCs w:val="23"/>
+        </w:rPr>
+        <w:t>downslope</w:t>
+      </w:r>
+      <w:proofErr w:type="spellEnd"/>
+      <w:r>
+        <w:rPr>
+          <w:rFonts w:cs="Times"/>
+          <w:szCs w:val="23"/>
+        </w:rPr>
+        <w:t xml:space="preserve"> along natural </w:t>
+      </w:r>
+      <w:proofErr w:type="spellStart"/>
+      <w:r>
+        <w:rPr>
+          <w:rFonts w:cs="Times"/>
+          <w:szCs w:val="23"/>
+        </w:rPr>
+        <w:t>flowpaths</w:t>
+      </w:r>
+      <w:proofErr w:type="spellEnd"/>
+      <w:r>
+        <w:rPr>
+          <w:rFonts w:cs="Times"/>
+          <w:szCs w:val="23"/>
+        </w:rPr>
+        <w:t xml:space="preserve">, so it may be less relevant in areas with tile drainage and extensive ditching practices. It does not consider the role of ecosystems in affecting point-source pollutants. </w:t>
       </w:r>
       <w:r>
         <w:t>It also may be l</w:t>
@@ -1581,7 +1701,23 @@
           <w:sz w:val="23"/>
           <w:szCs w:val="23"/>
         </w:rPr>
-        <w:t xml:space="preserve">In the second step, we determine the quantity of pollutant retained by each parcel on the landscape. First, we estimate how much pollutant is exported from each parcel, based on export coefficients the user inputs. Export coefficients, developed by Reckhow et al. 1980, are annual averages of pollutant </w:t>
+        <w:t xml:space="preserve">In the second step, we determine the quantity of pollutant retained by each parcel on the landscape. First, we estimate how much pollutant is exported from each parcel, based on export coefficients the user inputs. Export coefficients, developed by </w:t>
+      </w:r>
+      <w:proofErr w:type="spellStart"/>
+      <w:r>
+        <w:rPr>
+          <w:sz w:val="23"/>
+          <w:szCs w:val="23"/>
+        </w:rPr>
+        <w:t>Reckhow</w:t>
+      </w:r>
+      <w:proofErr w:type="spellEnd"/>
+      <w:r>
+        <w:rPr>
+          <w:sz w:val="23"/>
+          <w:szCs w:val="23"/>
+        </w:rPr>
+        <w:t xml:space="preserve"> et al. 1980, are annual averages of pollutant </w:t>
       </w:r>
       <w:r>
         <w:rPr>
@@ -1685,7 +1821,7 @@
           <v:shape id="_x0000_i1025" type="#_x0000_t75" style="width:97pt;height:18.5pt" o:ole="">
             <v:imagedata r:id="rId6" o:title=""/>
           </v:shape>
-          <o:OLEObject Type="Embed" ProgID="Equation.3" ShapeID="_x0000_i1025" DrawAspect="Content" ObjectID="_1366279931" r:id="rId7"/>
+          <o:OLEObject Type="Embed" ProgID="Equation.3" ShapeID="_x0000_i1025" DrawAspect="Content" ObjectID="_1366284540" r:id="rId7"/>
         </w:object>
       </w:r>
     </w:p>
@@ -1701,9 +1837,15 @@
       <w:pPr>
         <w:jc w:val="both"/>
       </w:pPr>
-      <w:r>
-        <w:t xml:space="preserve">where </w:t>
-      </w:r>
+      <w:proofErr w:type="gramStart"/>
+      <w:r>
+        <w:t>where</w:t>
+      </w:r>
+      <w:proofErr w:type="gramEnd"/>
+      <w:r>
+        <w:t xml:space="preserve"> </w:t>
+      </w:r>
+      <w:proofErr w:type="spellStart"/>
       <w:r>
         <w:rPr>
           <w:i/>
@@ -1717,9 +1859,11 @@
         </w:rPr>
         <w:t>x</w:t>
       </w:r>
+      <w:proofErr w:type="spellEnd"/>
       <w:r>
         <w:t xml:space="preserve"> is the Adjusted Loading Value at pixel x, </w:t>
       </w:r>
+      <w:proofErr w:type="spellStart"/>
       <w:r>
         <w:rPr>
           <w:i/>
@@ -1733,9 +1877,11 @@
         </w:rPr>
         <w:t>x</w:t>
       </w:r>
+      <w:proofErr w:type="spellEnd"/>
       <w:r>
         <w:t xml:space="preserve"> is the export coefficient at pixel x, and </w:t>
       </w:r>
+      <w:proofErr w:type="spellStart"/>
       <w:r>
         <w:rPr>
           <w:i/>
@@ -1749,6 +1895,7 @@
         </w:rPr>
         <w:t>x</w:t>
       </w:r>
+      <w:proofErr w:type="spellEnd"/>
       <w:r>
         <w:rPr>
           <w:i/>
@@ -1792,7 +1939,7 @@
           <v:shape id="_x0000_i1026" type="#_x0000_t75" style="width:60pt;height:35pt" o:ole="">
             <v:imagedata r:id="rId8" o:title=""/>
           </v:shape>
-          <o:OLEObject Type="Embed" ProgID="Equation.3" ShapeID="_x0000_i1026" DrawAspect="Content" ObjectID="_1366279932" r:id="rId9"/>
+          <o:OLEObject Type="Embed" ProgID="Equation.3" ShapeID="_x0000_i1026" DrawAspect="Content" ObjectID="_1366284541" r:id="rId9"/>
         </w:object>
       </w:r>
     </w:p>
@@ -1805,8 +1952,13 @@
       <w:pPr>
         <w:jc w:val="both"/>
       </w:pPr>
-      <w:r>
-        <w:t xml:space="preserve">where </w:t>
+      <w:proofErr w:type="gramStart"/>
+      <w:r>
+        <w:t>where</w:t>
+      </w:r>
+      <w:proofErr w:type="gramEnd"/>
+      <w:r>
+        <w:t xml:space="preserve"> </w:t>
       </w:r>
       <w:r>
         <w:rPr>
@@ -1816,7 +1968,7 @@
           <v:shape id="_x0000_i1027" type="#_x0000_t75" style="width:13.5pt;height:18.5pt" o:ole="">
             <v:imagedata r:id="rId10" o:title=""/>
           </v:shape>
-          <o:OLEObject Type="Embed" ProgID="Equation.3" ShapeID="_x0000_i1027" DrawAspect="Content" ObjectID="_1366279933" r:id="rId11"/>
+          <o:OLEObject Type="Embed" ProgID="Equation.3" ShapeID="_x0000_i1027" DrawAspect="Content" ObjectID="_1366284542" r:id="rId11"/>
         </w:object>
       </w:r>
       <w:r>
@@ -1830,7 +1982,7 @@
           <v:shape id="_x0000_i1028" type="#_x0000_t75" style="width:17pt;height:19pt" o:ole="">
             <v:imagedata r:id="rId12" o:title=""/>
           </v:shape>
-          <o:OLEObject Type="Embed" ProgID="Equation.3" ShapeID="_x0000_i1028" DrawAspect="Content" ObjectID="_1366279934" r:id="rId13"/>
+          <o:OLEObject Type="Embed" ProgID="Equation.3" ShapeID="_x0000_i1028" DrawAspect="Content" ObjectID="_1366284543" r:id="rId13"/>
         </w:object>
       </w:r>
       <w:r>
@@ -1887,7 +2039,7 @@
           <v:shape id="_x0000_i1029" type="#_x0000_t75" style="width:85.5pt;height:36pt" o:ole="">
             <v:imagedata r:id="rId14" o:title=""/>
           </v:shape>
-          <o:OLEObject Type="Embed" ProgID="Equation.3" ShapeID="_x0000_i1029" DrawAspect="Content" ObjectID="_1366279935" r:id="rId15"/>
+          <o:OLEObject Type="Embed" ProgID="Equation.3" ShapeID="_x0000_i1029" DrawAspect="Content" ObjectID="_1366284544" r:id="rId15"/>
         </w:object>
       </w:r>
     </w:p>
@@ -1906,11 +2058,19 @@
           <w:szCs w:val="28"/>
         </w:rPr>
       </w:pPr>
+      <w:proofErr w:type="gramStart"/>
       <w:r>
         <w:rPr>
           <w:szCs w:val="28"/>
         </w:rPr>
-        <w:t xml:space="preserve">where </w:t>
+        <w:t>where</w:t>
+      </w:r>
+      <w:proofErr w:type="gramEnd"/>
+      <w:r>
+        <w:rPr>
+          <w:szCs w:val="28"/>
+        </w:rPr>
+        <w:t xml:space="preserve"> </w:t>
       </w:r>
       <w:r>
         <w:rPr>
@@ -1920,7 +2080,7 @@
           <v:shape id="_x0000_i1030" type="#_x0000_t75" style="width:28pt;height:27pt" o:ole="">
             <v:imagedata r:id="rId16" o:title=""/>
           </v:shape>
-          <o:OLEObject Type="Embed" ProgID="Equation.3" ShapeID="_x0000_i1030" DrawAspect="Content" ObjectID="_1366279936" r:id="rId17"/>
+          <o:OLEObject Type="Embed" ProgID="Equation.3" ShapeID="_x0000_i1030" DrawAspect="Content" ObjectID="_1366284545" r:id="rId17"/>
         </w:object>
       </w:r>
       <w:r>
@@ -2176,7 +2336,23 @@
                 <w:b/>
                 <w:bCs/>
               </w:rPr>
-              <w:t>Outflow quantity (OQ) from Cell (Gi=1-Ei)</w:t>
+              <w:t>Outflow quantity (OQ) from Cell (</w:t>
+            </w:r>
+            <w:proofErr w:type="spellStart"/>
+            <w:r>
+              <w:rPr>
+                <w:b/>
+                <w:bCs/>
+              </w:rPr>
+              <w:t>Gi</w:t>
+            </w:r>
+            <w:proofErr w:type="spellEnd"/>
+            <w:r>
+              <w:rPr>
+                <w:b/>
+                <w:bCs/>
+              </w:rPr>
+              <w:t>=1-Ei)</w:t>
             </w:r>
           </w:p>
         </w:tc>
@@ -2793,6 +2969,7 @@
           <w:color w:val="auto"/>
         </w:rPr>
       </w:pPr>
+      <w:proofErr w:type="gramStart"/>
       <w:r>
         <w:rPr>
           <w:rFonts w:ascii="Times New Roman" w:hAnsi="Times New Roman" w:cs="Times New Roman"/>
@@ -2800,6 +2977,7 @@
         </w:rPr>
         <w:t>pixel</w:t>
       </w:r>
+      <w:proofErr w:type="gramEnd"/>
     </w:p>
     <w:p>
       <w:pPr>
@@ -2850,7 +3028,7 @@
           <v:shape id="_x0000_i1031" type="#_x0000_t75" style="width:132pt;height:49pt" o:ole="">
             <v:imagedata r:id="rId18" o:title=""/>
           </v:shape>
-          <o:OLEObject Type="Embed" ProgID="Equation.3" ShapeID="_x0000_i1031" DrawAspect="Content" ObjectID="_1366279937" r:id="rId19"/>
+          <o:OLEObject Type="Embed" ProgID="Equation.3" ShapeID="_x0000_i1031" DrawAspect="Content" ObjectID="_1366284546" r:id="rId19"/>
         </w:object>
       </w:r>
     </w:p>
@@ -2863,13 +3041,23 @@
           <w:color w:val="auto"/>
         </w:rPr>
       </w:pPr>
+      <w:proofErr w:type="gramStart"/>
       <w:r>
         <w:rPr>
           <w:rFonts w:ascii="Times New Roman" w:hAnsi="Times New Roman" w:cs="Times New Roman"/>
           <w:color w:val="auto"/>
         </w:rPr>
-        <w:t xml:space="preserve">where </w:t>
-      </w:r>
+        <w:t>where</w:t>
+      </w:r>
+      <w:proofErr w:type="gramEnd"/>
+      <w:r>
+        <w:rPr>
+          <w:rFonts w:ascii="Times New Roman" w:hAnsi="Times New Roman" w:cs="Times New Roman"/>
+          <w:color w:val="auto"/>
+        </w:rPr>
+        <w:t xml:space="preserve"> </w:t>
+      </w:r>
+      <w:proofErr w:type="spellStart"/>
       <w:r>
         <w:rPr>
           <w:rFonts w:ascii="Times New Roman" w:hAnsi="Times New Roman" w:cs="Times New Roman"/>
@@ -2887,6 +3075,7 @@
         </w:rPr>
         <w:t>x</w:t>
       </w:r>
+      <w:proofErr w:type="spellEnd"/>
       <w:r>
         <w:rPr>
           <w:rFonts w:ascii="Times New Roman" w:hAnsi="Times New Roman" w:cs="Times New Roman"/>
@@ -2917,6 +3106,7 @@
         </w:rPr>
         <w:t xml:space="preserve"> is the total allowed annual load for the pollutant of interest (</w:t>
       </w:r>
+      <w:proofErr w:type="spellStart"/>
       <w:r>
         <w:rPr>
           <w:rFonts w:ascii="Times New Roman" w:hAnsi="Times New Roman" w:cs="Times New Roman"/>
@@ -2925,6 +3115,7 @@
         </w:rPr>
         <w:t>thresh_p</w:t>
       </w:r>
+      <w:proofErr w:type="spellEnd"/>
       <w:r>
         <w:rPr>
           <w:rFonts w:ascii="Times New Roman" w:hAnsi="Times New Roman" w:cs="Times New Roman"/>
@@ -2932,6 +3123,7 @@
         </w:rPr>
         <w:t xml:space="preserve"> for phosphorous, </w:t>
       </w:r>
+      <w:proofErr w:type="spellStart"/>
       <w:r>
         <w:rPr>
           <w:rFonts w:ascii="Times New Roman" w:hAnsi="Times New Roman" w:cs="Times New Roman"/>
@@ -2940,13 +3132,31 @@
         </w:rPr>
         <w:t>thresh_n</w:t>
       </w:r>
+      <w:proofErr w:type="spellEnd"/>
       <w:r>
         <w:rPr>
           <w:rFonts w:ascii="Times New Roman" w:hAnsi="Times New Roman" w:cs="Times New Roman"/>
           <w:color w:val="auto"/>
         </w:rPr>
-        <w:t xml:space="preserve"> for nitrogen) and contrib is the number of pixels on the landscape. Pixel values are then summed (</w:t>
-      </w:r>
+        <w:t xml:space="preserve"> for nitrogen) and </w:t>
+      </w:r>
+      <w:proofErr w:type="spellStart"/>
+      <w:r>
+        <w:rPr>
+          <w:rFonts w:ascii="Times New Roman" w:hAnsi="Times New Roman" w:cs="Times New Roman"/>
+          <w:color w:val="auto"/>
+        </w:rPr>
+        <w:t>contrib</w:t>
+      </w:r>
+      <w:proofErr w:type="spellEnd"/>
+      <w:r>
+        <w:rPr>
+          <w:rFonts w:ascii="Times New Roman" w:hAnsi="Times New Roman" w:cs="Times New Roman"/>
+          <w:color w:val="auto"/>
+        </w:rPr>
+        <w:t xml:space="preserve"> is the number of pixels on the landscape. Pixel values are then summed (</w:t>
+      </w:r>
+      <w:proofErr w:type="spellStart"/>
       <w:r>
         <w:rPr>
           <w:rFonts w:ascii="Times New Roman" w:hAnsi="Times New Roman" w:cs="Times New Roman"/>
@@ -2955,6 +3165,7 @@
         </w:rPr>
         <w:t>nret_sm</w:t>
       </w:r>
+      <w:proofErr w:type="spellEnd"/>
       <w:r>
         <w:rPr>
           <w:rFonts w:ascii="Times New Roman" w:hAnsi="Times New Roman" w:cs="Times New Roman"/>
@@ -2962,6 +3173,7 @@
         </w:rPr>
         <w:t>) or averaged (</w:t>
       </w:r>
+      <w:proofErr w:type="spellStart"/>
       <w:r>
         <w:rPr>
           <w:rFonts w:ascii="Times New Roman" w:hAnsi="Times New Roman" w:cs="Times New Roman"/>
@@ -2970,6 +3182,7 @@
         </w:rPr>
         <w:t>nret_mn</w:t>
       </w:r>
+      <w:proofErr w:type="spellEnd"/>
       <w:r>
         <w:rPr>
           <w:rFonts w:ascii="Times New Roman" w:hAnsi="Times New Roman" w:cs="Times New Roman"/>
@@ -3009,13 +3222,23 @@
         </w:rPr>
         <w:t>service level (</w:t>
       </w:r>
+      <w:proofErr w:type="spellStart"/>
       <w:r>
         <w:rPr>
           <w:rFonts w:ascii="Times New Roman" w:hAnsi="Times New Roman" w:cs="Times New Roman"/>
           <w:i/>
           <w:color w:val="auto"/>
         </w:rPr>
-        <w:t>nret)</w:t>
+        <w:t>nret</w:t>
+      </w:r>
+      <w:proofErr w:type="spellEnd"/>
+      <w:r>
+        <w:rPr>
+          <w:rFonts w:ascii="Times New Roman" w:hAnsi="Times New Roman" w:cs="Times New Roman"/>
+          <w:i/>
+          <w:color w:val="auto"/>
+        </w:rPr>
+        <w:t>)</w:t>
       </w:r>
       <w:r>
         <w:rPr>
@@ -3113,7 +3336,7 @@
           <v:shape id="_x0000_i1032" type="#_x0000_t75" style="width:222.5pt;height:35pt" o:ole="">
             <v:imagedata r:id="rId20" o:title=""/>
           </v:shape>
-          <o:OLEObject Type="Embed" ProgID="Equation.3" ShapeID="_x0000_i1032" DrawAspect="Content" ObjectID="_1366279938" r:id="rId21"/>
+          <o:OLEObject Type="Embed" ProgID="Equation.3" ShapeID="_x0000_i1032" DrawAspect="Content" ObjectID="_1366284547" r:id="rId21"/>
         </w:object>
       </w:r>
     </w:p>
@@ -3170,6 +3393,8 @@
           <w:szCs w:val="23"/>
         </w:rPr>
       </w:pPr>
+      <w:proofErr w:type="spellStart"/>
+      <w:proofErr w:type="gramStart"/>
       <w:r>
         <w:rPr>
           <w:i/>
@@ -3216,6 +3441,8 @@
         </w:rPr>
         <w:t>x</w:t>
       </w:r>
+      <w:proofErr w:type="spellEnd"/>
+      <w:proofErr w:type="gramEnd"/>
       <w:r>
         <w:rPr>
           <w:color w:val="auto"/>
@@ -3262,6 +3489,7 @@
           <w:szCs w:val="23"/>
         </w:rPr>
       </w:pPr>
+      <w:proofErr w:type="gramStart"/>
       <w:r>
         <w:rPr>
           <w:i/>
@@ -3269,7 +3497,17 @@
           <w:sz w:val="23"/>
           <w:szCs w:val="23"/>
         </w:rPr>
-        <w:t>Cost(p)</w:t>
+        <w:t>Cost(</w:t>
+      </w:r>
+      <w:proofErr w:type="gramEnd"/>
+      <w:r>
+        <w:rPr>
+          <w:i/>
+          <w:color w:val="auto"/>
+          <w:sz w:val="23"/>
+          <w:szCs w:val="23"/>
+        </w:rPr>
+        <w:t>p)</w:t>
       </w:r>
       <w:r>
         <w:rPr>
@@ -3302,6 +3540,8 @@
           <w:szCs w:val="23"/>
         </w:rPr>
       </w:pPr>
+      <w:proofErr w:type="spellStart"/>
+      <w:proofErr w:type="gramStart"/>
       <w:r>
         <w:rPr>
           <w:i/>
@@ -3321,6 +3561,8 @@
         </w:rPr>
         <w:t>x</w:t>
       </w:r>
+      <w:proofErr w:type="spellEnd"/>
+      <w:proofErr w:type="gramEnd"/>
       <w:r>
         <w:rPr>
           <w:color w:val="auto"/>
@@ -3406,6 +3648,7 @@
           <w:szCs w:val="23"/>
         </w:rPr>
       </w:pPr>
+      <w:proofErr w:type="gramStart"/>
       <w:r>
         <w:rPr>
           <w:i/>
@@ -3413,7 +3656,17 @@
           <w:sz w:val="23"/>
           <w:szCs w:val="23"/>
         </w:rPr>
-        <w:t xml:space="preserve">r </w:t>
+        <w:t>r</w:t>
+      </w:r>
+      <w:proofErr w:type="gramEnd"/>
+      <w:r>
+        <w:rPr>
+          <w:i/>
+          <w:color w:val="auto"/>
+          <w:sz w:val="23"/>
+          <w:szCs w:val="23"/>
+        </w:rPr>
+        <w:t xml:space="preserve"> </w:t>
       </w:r>
       <w:r>
         <w:rPr>
@@ -4014,6 +4267,7 @@
         </w:rPr>
         <w:t xml:space="preserve">1. Digital elevation model (DEM) (required). </w:t>
       </w:r>
+      <w:proofErr w:type="gramStart"/>
       <w:r>
         <w:rPr>
           <w:rFonts w:ascii="Times New Roman" w:hAnsi="Times New Roman"/>
@@ -4028,7 +4282,16 @@
           <w:color w:val="auto"/>
           <w:szCs w:val="23"/>
         </w:rPr>
-        <w:t xml:space="preserve">value for each cell.  </w:t>
+        <w:t>value for each cell.</w:t>
+      </w:r>
+      <w:proofErr w:type="gramEnd"/>
+      <w:r>
+        <w:rPr>
+          <w:rFonts w:ascii="Times New Roman" w:hAnsi="Times New Roman"/>
+          <w:color w:val="auto"/>
+          <w:szCs w:val="23"/>
+        </w:rPr>
+        <w:t xml:space="preserve">  </w:t>
       </w:r>
       <w:r>
         <w:rPr>
@@ -4190,7 +4453,43 @@
           <w:color w:val="auto"/>
           <w:szCs w:val="23"/>
         </w:rPr>
-        <w:t>\InVEST\Base_Data\</w:t>
+        <w:t>\</w:t>
+      </w:r>
+      <w:proofErr w:type="spellStart"/>
+      <w:r>
+        <w:rPr>
+          <w:rFonts w:ascii="Times New Roman" w:hAnsi="Times New Roman"/>
+          <w:color w:val="auto"/>
+          <w:szCs w:val="23"/>
+        </w:rPr>
+        <w:t>InVEST</w:t>
+      </w:r>
+      <w:proofErr w:type="spellEnd"/>
+      <w:r>
+        <w:rPr>
+          <w:rFonts w:ascii="Times New Roman" w:hAnsi="Times New Roman"/>
+          <w:color w:val="auto"/>
+          <w:szCs w:val="23"/>
+        </w:rPr>
+        <w:t>\</w:t>
+      </w:r>
+      <w:proofErr w:type="spellStart"/>
+      <w:r>
+        <w:rPr>
+          <w:rFonts w:ascii="Times New Roman" w:hAnsi="Times New Roman"/>
+          <w:color w:val="auto"/>
+          <w:szCs w:val="23"/>
+        </w:rPr>
+        <w:t>Base_Data</w:t>
+      </w:r>
+      <w:proofErr w:type="spellEnd"/>
+      <w:r>
+        <w:rPr>
+          <w:rFonts w:ascii="Times New Roman" w:hAnsi="Times New Roman"/>
+          <w:color w:val="auto"/>
+          <w:szCs w:val="23"/>
+        </w:rPr>
+        <w:t>\</w:t>
       </w:r>
       <w:r>
         <w:rPr>
@@ -4200,6 +4499,7 @@
         </w:rPr>
         <w:t>Freshwater\</w:t>
       </w:r>
+      <w:proofErr w:type="spellStart"/>
       <w:r>
         <w:rPr>
           <w:rFonts w:ascii="Times New Roman" w:hAnsi="Times New Roman"/>
@@ -4208,7 +4508,18 @@
           <w:color w:val="auto"/>
           <w:szCs w:val="23"/>
         </w:rPr>
-        <w:t xml:space="preserve">dem </w:t>
+        <w:t>dem</w:t>
+      </w:r>
+      <w:proofErr w:type="spellEnd"/>
+      <w:r>
+        <w:rPr>
+          <w:rFonts w:ascii="Times New Roman" w:hAnsi="Times New Roman"/>
+          <w:b/>
+          <w:bCs/>
+          <w:color w:val="auto"/>
+          <w:szCs w:val="23"/>
+        </w:rPr>
+        <w:t xml:space="preserve"> </w:t>
       </w:r>
     </w:p>
     <w:p>
@@ -4244,6 +4555,7 @@
         </w:rPr>
         <w:t xml:space="preserve">2. Soil depth (required). </w:t>
       </w:r>
+      <w:proofErr w:type="gramStart"/>
       <w:r>
         <w:rPr>
           <w:rFonts w:ascii="Times New Roman" w:hAnsi="Times New Roman"/>
@@ -4258,7 +4570,25 @@
           <w:color w:val="auto"/>
           <w:szCs w:val="23"/>
         </w:rPr>
-        <w:t>ach cell. The soil depth values should be in millimeters</w:t>
+        <w:t>ach cell.</w:t>
+      </w:r>
+      <w:proofErr w:type="gramEnd"/>
+      <w:r>
+        <w:rPr>
+          <w:rFonts w:ascii="Times New Roman" w:hAnsi="Times New Roman"/>
+          <w:color w:val="auto"/>
+          <w:szCs w:val="23"/>
+        </w:rPr>
+        <w:t xml:space="preserve"> The soil depth values should be in </w:t>
+      </w:r>
+      <w:proofErr w:type="gramStart"/>
+      <w:r>
+        <w:rPr>
+          <w:rFonts w:ascii="Times New Roman" w:hAnsi="Times New Roman"/>
+          <w:color w:val="auto"/>
+          <w:szCs w:val="23"/>
+        </w:rPr>
+        <w:t>millimeters</w:t>
       </w:r>
       <w:r>
         <w:rPr>
@@ -4276,6 +4606,7 @@
         </w:rPr>
         <w:t>.</w:t>
       </w:r>
+      <w:proofErr w:type="gramEnd"/>
     </w:p>
     <w:p>
       <w:pPr>
@@ -4413,8 +4744,27 @@
           <w:color w:val="auto"/>
           <w:szCs w:val="23"/>
         </w:rPr>
-        <w:t>\InVEST\</w:t>
-      </w:r>
+        <w:t>\</w:t>
+      </w:r>
+      <w:proofErr w:type="spellStart"/>
+      <w:r>
+        <w:rPr>
+          <w:rFonts w:ascii="Times New Roman" w:hAnsi="Times New Roman"/>
+          <w:color w:val="auto"/>
+          <w:szCs w:val="23"/>
+        </w:rPr>
+        <w:t>InVEST</w:t>
+      </w:r>
+      <w:proofErr w:type="spellEnd"/>
+      <w:r>
+        <w:rPr>
+          <w:rFonts w:ascii="Times New Roman" w:hAnsi="Times New Roman"/>
+          <w:color w:val="auto"/>
+          <w:szCs w:val="23"/>
+        </w:rPr>
+        <w:t>\</w:t>
+      </w:r>
+      <w:proofErr w:type="spellStart"/>
       <w:r>
         <w:rPr>
           <w:rFonts w:ascii="Times New Roman" w:hAnsi="Times New Roman"/>
@@ -4422,6 +4772,7 @@
         </w:rPr>
         <w:t>Base_Data</w:t>
       </w:r>
+      <w:proofErr w:type="spellEnd"/>
       <w:r>
         <w:rPr>
           <w:rFonts w:ascii="Times New Roman" w:hAnsi="Times New Roman"/>
@@ -4438,6 +4789,7 @@
         </w:rPr>
         <w:t>Freshwater\</w:t>
       </w:r>
+      <w:proofErr w:type="spellStart"/>
       <w:r>
         <w:rPr>
           <w:rFonts w:ascii="Times New Roman" w:hAnsi="Times New Roman"/>
@@ -4446,7 +4798,18 @@
           <w:color w:val="auto"/>
           <w:szCs w:val="23"/>
         </w:rPr>
-        <w:t xml:space="preserve">soil_depth </w:t>
+        <w:t>soil_depth</w:t>
+      </w:r>
+      <w:proofErr w:type="spellEnd"/>
+      <w:r>
+        <w:rPr>
+          <w:rFonts w:ascii="Times New Roman" w:hAnsi="Times New Roman"/>
+          <w:b/>
+          <w:bCs/>
+          <w:color w:val="auto"/>
+          <w:szCs w:val="23"/>
+        </w:rPr>
+        <w:t xml:space="preserve"> </w:t>
       </w:r>
     </w:p>
     <w:p>
@@ -4669,8 +5032,27 @@
           <w:color w:val="auto"/>
           <w:szCs w:val="23"/>
         </w:rPr>
-        <w:t>\InVEST\</w:t>
-      </w:r>
+        <w:t>\</w:t>
+      </w:r>
+      <w:proofErr w:type="spellStart"/>
+      <w:r>
+        <w:rPr>
+          <w:rFonts w:ascii="Times New Roman" w:hAnsi="Times New Roman"/>
+          <w:color w:val="auto"/>
+          <w:szCs w:val="23"/>
+        </w:rPr>
+        <w:t>InVEST</w:t>
+      </w:r>
+      <w:proofErr w:type="spellEnd"/>
+      <w:r>
+        <w:rPr>
+          <w:rFonts w:ascii="Times New Roman" w:hAnsi="Times New Roman"/>
+          <w:color w:val="auto"/>
+          <w:szCs w:val="23"/>
+        </w:rPr>
+        <w:t>\</w:t>
+      </w:r>
+      <w:proofErr w:type="spellStart"/>
       <w:r>
         <w:rPr>
           <w:rFonts w:ascii="Times New Roman" w:hAnsi="Times New Roman"/>
@@ -4678,6 +5060,7 @@
         </w:rPr>
         <w:t>Base_Data</w:t>
       </w:r>
+      <w:proofErr w:type="spellEnd"/>
       <w:r>
         <w:rPr>
           <w:rFonts w:ascii="Times New Roman" w:hAnsi="Times New Roman"/>
@@ -4694,6 +5077,7 @@
         </w:rPr>
         <w:t>Freshwater\</w:t>
       </w:r>
+      <w:proofErr w:type="spellStart"/>
       <w:r>
         <w:rPr>
           <w:rFonts w:ascii="Times New Roman" w:hAnsi="Times New Roman"/>
@@ -4702,7 +5086,18 @@
           <w:color w:val="auto"/>
           <w:szCs w:val="23"/>
         </w:rPr>
-        <w:t xml:space="preserve">precip </w:t>
+        <w:t>precip</w:t>
+      </w:r>
+      <w:proofErr w:type="spellEnd"/>
+      <w:r>
+        <w:rPr>
+          <w:rFonts w:ascii="Times New Roman" w:hAnsi="Times New Roman"/>
+          <w:b/>
+          <w:bCs/>
+          <w:color w:val="auto"/>
+          <w:szCs w:val="23"/>
+        </w:rPr>
+        <w:t xml:space="preserve"> </w:t>
       </w:r>
     </w:p>
     <w:p>
@@ -4759,6 +5154,7 @@
         </w:rPr>
         <w:t xml:space="preserve">Plant Available Water Content (required). </w:t>
       </w:r>
+      <w:proofErr w:type="gramStart"/>
       <w:r>
         <w:rPr>
           <w:rFonts w:ascii="Times New Roman" w:hAnsi="Times New Roman"/>
@@ -4771,7 +5167,31 @@
           <w:rFonts w:ascii="Times New Roman" w:hAnsi="Times New Roman"/>
           <w:szCs w:val="23"/>
         </w:rPr>
-        <w:t xml:space="preserve">lue for each cell.  Plant Available Water Content fraction (PAWC) is the fraction of water that can be stored in the soil profile that is available for plants' use. </w:t>
+        <w:t>lue for each cell.</w:t>
+      </w:r>
+      <w:proofErr w:type="gramEnd"/>
+      <w:r>
+        <w:rPr>
+          <w:rFonts w:ascii="Times New Roman" w:hAnsi="Times New Roman"/>
+          <w:szCs w:val="23"/>
+        </w:rPr>
+        <w:t xml:space="preserve">  Plant Available Water Content fraction (PAWC) is the </w:t>
+      </w:r>
+      <w:proofErr w:type="gramStart"/>
+      <w:r>
+        <w:rPr>
+          <w:rFonts w:ascii="Times New Roman" w:hAnsi="Times New Roman"/>
+          <w:szCs w:val="23"/>
+        </w:rPr>
+        <w:t>fraction</w:t>
+      </w:r>
+      <w:proofErr w:type="gramEnd"/>
+      <w:r>
+        <w:rPr>
+          <w:rFonts w:ascii="Times New Roman" w:hAnsi="Times New Roman"/>
+          <w:szCs w:val="23"/>
+        </w:rPr>
+        <w:t xml:space="preserve"> of water that can be stored in the soil profile that is available for plants' use. </w:t>
       </w:r>
     </w:p>
     <w:p>
@@ -4904,8 +5324,25 @@
           <w:rFonts w:ascii="Times New Roman" w:hAnsi="Times New Roman"/>
           <w:szCs w:val="23"/>
         </w:rPr>
-        <w:t>\InVEST\</w:t>
-      </w:r>
+        <w:t>\</w:t>
+      </w:r>
+      <w:proofErr w:type="spellStart"/>
+      <w:r>
+        <w:rPr>
+          <w:rFonts w:ascii="Times New Roman" w:hAnsi="Times New Roman"/>
+          <w:szCs w:val="23"/>
+        </w:rPr>
+        <w:t>InVEST</w:t>
+      </w:r>
+      <w:proofErr w:type="spellEnd"/>
+      <w:r>
+        <w:rPr>
+          <w:rFonts w:ascii="Times New Roman" w:hAnsi="Times New Roman"/>
+          <w:szCs w:val="23"/>
+        </w:rPr>
+        <w:t>\</w:t>
+      </w:r>
+      <w:proofErr w:type="spellStart"/>
       <w:r>
         <w:rPr>
           <w:rFonts w:ascii="Times New Roman" w:hAnsi="Times New Roman"/>
@@ -4913,6 +5350,7 @@
         </w:rPr>
         <w:t>Base_Data</w:t>
       </w:r>
+      <w:proofErr w:type="spellEnd"/>
       <w:r>
         <w:rPr>
           <w:rFonts w:ascii="Times New Roman" w:hAnsi="Times New Roman"/>
@@ -4927,6 +5365,7 @@
         </w:rPr>
         <w:t>Freshwater\</w:t>
       </w:r>
+      <w:proofErr w:type="spellStart"/>
       <w:r>
         <w:rPr>
           <w:rFonts w:ascii="Times New Roman" w:hAnsi="Times New Roman"/>
@@ -4944,6 +5383,7 @@
         </w:rPr>
         <w:t>awc</w:t>
       </w:r>
+      <w:proofErr w:type="spellEnd"/>
     </w:p>
     <w:p>
       <w:pPr>
@@ -5002,25 +5442,77 @@
           <w:rFonts w:ascii="Times New Roman" w:hAnsi="Times New Roman"/>
           <w:b/>
         </w:rPr>
-        <w:t xml:space="preserve">Average Annual Potential Evapotranspiration (required). </w:t>
-      </w:r>
+        <w:t xml:space="preserve">Average Annual Potential </w:t>
+      </w:r>
+      <w:proofErr w:type="spellStart"/>
+      <w:r>
+        <w:rPr>
+          <w:rFonts w:ascii="Times New Roman" w:hAnsi="Times New Roman"/>
+          <w:b/>
+        </w:rPr>
+        <w:t>Evapotranspiration</w:t>
+      </w:r>
+      <w:proofErr w:type="spellEnd"/>
+      <w:r>
+        <w:rPr>
+          <w:rFonts w:ascii="Times New Roman" w:hAnsi="Times New Roman"/>
+          <w:b/>
+        </w:rPr>
+        <w:t xml:space="preserve"> (required). </w:t>
+      </w:r>
+      <w:proofErr w:type="gramStart"/>
       <w:r>
         <w:rPr>
           <w:rFonts w:ascii="Times New Roman" w:eastAsia="Batang" w:hAnsi="Times New Roman" w:cs="Times New Roman"/>
         </w:rPr>
-        <w:t>A GIS raster dataset, with an annual average evapotranspiration v</w:t>
-      </w:r>
+        <w:t xml:space="preserve">A GIS raster dataset, with an annual average </w:t>
+      </w:r>
+      <w:proofErr w:type="spellStart"/>
       <w:r>
         <w:rPr>
           <w:rFonts w:ascii="Times New Roman" w:eastAsia="Batang" w:hAnsi="Times New Roman" w:cs="Times New Roman"/>
         </w:rPr>
-        <w:t xml:space="preserve">alue for each cell. </w:t>
-      </w:r>
+        <w:t>evapotranspiration</w:t>
+      </w:r>
+      <w:proofErr w:type="spellEnd"/>
       <w:r>
         <w:rPr>
           <w:rFonts w:ascii="Times New Roman" w:eastAsia="Batang" w:hAnsi="Times New Roman" w:cs="Times New Roman"/>
         </w:rPr>
-        <w:t xml:space="preserve">Potential evapotranspiration is the potential loss of water from soil by both evaporation from the soil and transpiration </w:t>
+        <w:t xml:space="preserve"> v</w:t>
+      </w:r>
+      <w:r>
+        <w:rPr>
+          <w:rFonts w:ascii="Times New Roman" w:eastAsia="Batang" w:hAnsi="Times New Roman" w:cs="Times New Roman"/>
+        </w:rPr>
+        <w:t>alue for each cell.</w:t>
+      </w:r>
+      <w:proofErr w:type="gramEnd"/>
+      <w:r>
+        <w:rPr>
+          <w:rFonts w:ascii="Times New Roman" w:eastAsia="Batang" w:hAnsi="Times New Roman" w:cs="Times New Roman"/>
+        </w:rPr>
+        <w:t xml:space="preserve"> </w:t>
+      </w:r>
+      <w:r>
+        <w:rPr>
+          <w:rFonts w:ascii="Times New Roman" w:eastAsia="Batang" w:hAnsi="Times New Roman" w:cs="Times New Roman"/>
+        </w:rPr>
+        <w:t xml:space="preserve">Potential </w:t>
+      </w:r>
+      <w:proofErr w:type="spellStart"/>
+      <w:r>
+        <w:rPr>
+          <w:rFonts w:ascii="Times New Roman" w:eastAsia="Batang" w:hAnsi="Times New Roman" w:cs="Times New Roman"/>
+        </w:rPr>
+        <w:t>evapotranspiration</w:t>
+      </w:r>
+      <w:proofErr w:type="spellEnd"/>
+      <w:r>
+        <w:rPr>
+          <w:rFonts w:ascii="Times New Roman" w:eastAsia="Batang" w:hAnsi="Times New Roman" w:cs="Times New Roman"/>
+        </w:rPr>
+        <w:t xml:space="preserve"> is the potential loss of water from soil by both evaporation from the soil and transpiration </w:t>
       </w:r>
       <w:r>
         <w:rPr>
@@ -5067,7 +5559,21 @@
         <w:rPr>
           <w:rFonts w:ascii="Times New Roman" w:eastAsia="Batang" w:hAnsi="Times New Roman" w:cs="Times New Roman"/>
         </w:rPr>
-        <w:t xml:space="preserve"> The evapotranspiration values should be in millimeters.</w:t>
+        <w:t xml:space="preserve"> The </w:t>
+      </w:r>
+      <w:proofErr w:type="spellStart"/>
+      <w:r>
+        <w:rPr>
+          <w:rFonts w:ascii="Times New Roman" w:eastAsia="Batang" w:hAnsi="Times New Roman" w:cs="Times New Roman"/>
+        </w:rPr>
+        <w:t>evapotranspiration</w:t>
+      </w:r>
+      <w:proofErr w:type="spellEnd"/>
+      <w:r>
+        <w:rPr>
+          <w:rFonts w:ascii="Times New Roman" w:eastAsia="Batang" w:hAnsi="Times New Roman" w:cs="Times New Roman"/>
+        </w:rPr>
+        <w:t xml:space="preserve"> values should be in millimeters.</w:t>
       </w:r>
     </w:p>
     <w:p>
@@ -5174,12 +5680,21 @@
         </w:rPr>
         <w:t xml:space="preserve">potential </w:t>
       </w:r>
-      <w:r>
-        <w:rPr>
-          <w:rFonts w:ascii="Times New Roman" w:hAnsi="Times New Roman"/>
-          <w:szCs w:val="23"/>
-        </w:rPr>
-        <w:t xml:space="preserve">evapotranspiration values for each cell.  </w:t>
+      <w:proofErr w:type="spellStart"/>
+      <w:r>
+        <w:rPr>
+          <w:rFonts w:ascii="Times New Roman" w:hAnsi="Times New Roman"/>
+          <w:szCs w:val="23"/>
+        </w:rPr>
+        <w:t>evapotranspiration</w:t>
+      </w:r>
+      <w:proofErr w:type="spellEnd"/>
+      <w:r>
+        <w:rPr>
+          <w:rFonts w:ascii="Times New Roman" w:hAnsi="Times New Roman"/>
+          <w:szCs w:val="23"/>
+        </w:rPr>
+        <w:t xml:space="preserve"> values for each cell.  </w:t>
       </w:r>
     </w:p>
     <w:p>
@@ -5217,8 +5732,25 @@
           <w:rFonts w:ascii="Times New Roman" w:hAnsi="Times New Roman"/>
           <w:szCs w:val="23"/>
         </w:rPr>
-        <w:t>\InVEST\</w:t>
-      </w:r>
+        <w:t>\</w:t>
+      </w:r>
+      <w:proofErr w:type="spellStart"/>
+      <w:r>
+        <w:rPr>
+          <w:rFonts w:ascii="Times New Roman" w:hAnsi="Times New Roman"/>
+          <w:szCs w:val="23"/>
+        </w:rPr>
+        <w:t>InVEST</w:t>
+      </w:r>
+      <w:proofErr w:type="spellEnd"/>
+      <w:r>
+        <w:rPr>
+          <w:rFonts w:ascii="Times New Roman" w:hAnsi="Times New Roman"/>
+          <w:szCs w:val="23"/>
+        </w:rPr>
+        <w:t>\</w:t>
+      </w:r>
+      <w:proofErr w:type="spellStart"/>
       <w:r>
         <w:rPr>
           <w:rFonts w:ascii="Times New Roman" w:hAnsi="Times New Roman"/>
@@ -5226,6 +5758,7 @@
         </w:rPr>
         <w:t>Base_Data</w:t>
       </w:r>
+      <w:proofErr w:type="spellEnd"/>
       <w:r>
         <w:rPr>
           <w:rFonts w:ascii="Times New Roman" w:hAnsi="Times New Roman"/>
@@ -5240,6 +5773,7 @@
         </w:rPr>
         <w:t>Freshwater\</w:t>
       </w:r>
+      <w:proofErr w:type="spellStart"/>
       <w:r>
         <w:rPr>
           <w:rFonts w:ascii="Times New Roman" w:hAnsi="Times New Roman"/>
@@ -5248,6 +5782,7 @@
         </w:rPr>
         <w:t>eto</w:t>
       </w:r>
+      <w:proofErr w:type="spellEnd"/>
     </w:p>
     <w:p>
       <w:pPr>
@@ -5314,15 +5849,33 @@
           <w:color w:val="auto"/>
           <w:szCs w:val="23"/>
         </w:rPr>
-        <w:t xml:space="preserve">. A GIS raster dataset, with an </w:t>
-      </w:r>
-      <w:r>
-        <w:rPr>
-          <w:rFonts w:ascii="Times New Roman" w:hAnsi="Times New Roman"/>
-          <w:color w:val="auto"/>
-          <w:szCs w:val="23"/>
-        </w:rPr>
-        <w:t xml:space="preserve">LULC code for each cell. </w:t>
+        <w:t xml:space="preserve">. </w:t>
+      </w:r>
+      <w:proofErr w:type="gramStart"/>
+      <w:r>
+        <w:rPr>
+          <w:rFonts w:ascii="Times New Roman" w:hAnsi="Times New Roman"/>
+          <w:color w:val="auto"/>
+          <w:szCs w:val="23"/>
+        </w:rPr>
+        <w:t xml:space="preserve">A GIS raster dataset, with an </w:t>
+      </w:r>
+      <w:r>
+        <w:rPr>
+          <w:rFonts w:ascii="Times New Roman" w:hAnsi="Times New Roman"/>
+          <w:color w:val="auto"/>
+          <w:szCs w:val="23"/>
+        </w:rPr>
+        <w:t>LULC code for each cell.</w:t>
+      </w:r>
+      <w:proofErr w:type="gramEnd"/>
+      <w:r>
+        <w:rPr>
+          <w:rFonts w:ascii="Times New Roman" w:hAnsi="Times New Roman"/>
+          <w:color w:val="auto"/>
+          <w:szCs w:val="23"/>
+        </w:rPr>
+        <w:t xml:space="preserve"> </w:t>
       </w:r>
       <w:r>
         <w:rPr>
@@ -5501,7 +6054,43 @@
           <w:color w:val="auto"/>
           <w:szCs w:val="23"/>
         </w:rPr>
-        <w:t>\InVEST\Base_Data\</w:t>
+        <w:t>\</w:t>
+      </w:r>
+      <w:proofErr w:type="spellStart"/>
+      <w:r>
+        <w:rPr>
+          <w:rFonts w:ascii="Times New Roman" w:hAnsi="Times New Roman"/>
+          <w:color w:val="auto"/>
+          <w:szCs w:val="23"/>
+        </w:rPr>
+        <w:t>InVEST</w:t>
+      </w:r>
+      <w:proofErr w:type="spellEnd"/>
+      <w:r>
+        <w:rPr>
+          <w:rFonts w:ascii="Times New Roman" w:hAnsi="Times New Roman"/>
+          <w:color w:val="auto"/>
+          <w:szCs w:val="23"/>
+        </w:rPr>
+        <w:t>\</w:t>
+      </w:r>
+      <w:proofErr w:type="spellStart"/>
+      <w:r>
+        <w:rPr>
+          <w:rFonts w:ascii="Times New Roman" w:hAnsi="Times New Roman"/>
+          <w:color w:val="auto"/>
+          <w:szCs w:val="23"/>
+        </w:rPr>
+        <w:t>Base_Data</w:t>
+      </w:r>
+      <w:proofErr w:type="spellEnd"/>
+      <w:r>
+        <w:rPr>
+          <w:rFonts w:ascii="Times New Roman" w:hAnsi="Times New Roman"/>
+          <w:color w:val="auto"/>
+          <w:szCs w:val="23"/>
+        </w:rPr>
+        <w:t>\</w:t>
       </w:r>
       <w:r>
         <w:rPr>
@@ -5565,6 +6154,7 @@
         </w:rPr>
         <w:t xml:space="preserve">Watersheds (required). </w:t>
       </w:r>
+      <w:proofErr w:type="gramStart"/>
       <w:r>
         <w:rPr>
           <w:rFonts w:ascii="Times New Roman" w:hAnsi="Times New Roman"/>
@@ -5579,8 +6169,27 @@
           <w:color w:val="auto"/>
           <w:szCs w:val="23"/>
         </w:rPr>
-        <w:t xml:space="preserve"> shapefile of polygons.</w:t>
-      </w:r>
+        <w:t xml:space="preserve"> </w:t>
+      </w:r>
+      <w:proofErr w:type="spellStart"/>
+      <w:r>
+        <w:rPr>
+          <w:rFonts w:ascii="Times New Roman" w:hAnsi="Times New Roman"/>
+          <w:color w:val="auto"/>
+          <w:szCs w:val="23"/>
+        </w:rPr>
+        <w:t>shapefile</w:t>
+      </w:r>
+      <w:proofErr w:type="spellEnd"/>
+      <w:r>
+        <w:rPr>
+          <w:rFonts w:ascii="Times New Roman" w:hAnsi="Times New Roman"/>
+          <w:color w:val="auto"/>
+          <w:szCs w:val="23"/>
+        </w:rPr>
+        <w:t xml:space="preserve"> of polygons.</w:t>
+      </w:r>
+      <w:proofErr w:type="gramEnd"/>
       <w:r>
         <w:rPr>
           <w:rFonts w:ascii="Times New Roman" w:hAnsi="Times New Roman"/>
@@ -5723,14 +6332,39 @@
           <w:rFonts w:ascii="Times New Roman" w:hAnsi="Times New Roman" w:cs="Times"/>
           <w:szCs w:val="23"/>
         </w:rPr>
-        <w:t xml:space="preserve"> shapefile </w:t>
-      </w:r>
-      <w:r>
-        <w:rPr>
-          <w:rFonts w:ascii="Times New Roman" w:hAnsi="Times New Roman" w:cs="Times"/>
-          <w:szCs w:val="23"/>
-        </w:rPr>
-        <w:t xml:space="preserve">, with </w:t>
+        <w:t xml:space="preserve"> </w:t>
+      </w:r>
+      <w:proofErr w:type="spellStart"/>
+      <w:proofErr w:type="gramStart"/>
+      <w:r>
+        <w:rPr>
+          <w:rFonts w:ascii="Times New Roman" w:hAnsi="Times New Roman" w:cs="Times"/>
+          <w:szCs w:val="23"/>
+        </w:rPr>
+        <w:t>shapefile</w:t>
+      </w:r>
+      <w:proofErr w:type="spellEnd"/>
+      <w:r>
+        <w:rPr>
+          <w:rFonts w:ascii="Times New Roman" w:hAnsi="Times New Roman" w:cs="Times"/>
+          <w:szCs w:val="23"/>
+        </w:rPr>
+        <w:t xml:space="preserve"> </w:t>
+      </w:r>
+      <w:r>
+        <w:rPr>
+          <w:rFonts w:ascii="Times New Roman" w:hAnsi="Times New Roman" w:cs="Times"/>
+          <w:szCs w:val="23"/>
+        </w:rPr>
+        <w:t>,</w:t>
+      </w:r>
+      <w:proofErr w:type="gramEnd"/>
+      <w:r>
+        <w:rPr>
+          <w:rFonts w:ascii="Times New Roman" w:hAnsi="Times New Roman" w:cs="Times"/>
+          <w:szCs w:val="23"/>
+        </w:rPr>
+        <w:t xml:space="preserve"> with </w:t>
       </w:r>
       <w:r>
         <w:rPr>
@@ -5739,6 +6373,7 @@
         </w:rPr>
         <w:t xml:space="preserve">unique integer values for each watershed in the </w:t>
       </w:r>
+      <w:proofErr w:type="spellStart"/>
       <w:r>
         <w:rPr>
           <w:rFonts w:ascii="Times New Roman" w:hAnsi="Times New Roman" w:cs="Times"/>
@@ -5747,6 +6382,7 @@
         </w:rPr>
         <w:t>ws_id</w:t>
       </w:r>
+      <w:proofErr w:type="spellEnd"/>
       <w:r>
         <w:rPr>
           <w:rFonts w:ascii="Times New Roman" w:hAnsi="Times New Roman" w:cs="Times"/>
@@ -5785,13 +6421,23 @@
         </w:rPr>
         <w:t>\</w:t>
       </w:r>
-      <w:r>
-        <w:rPr>
-          <w:rFonts w:ascii="Times New Roman" w:hAnsi="Times New Roman" w:cs="Times"/>
-          <w:szCs w:val="23"/>
-        </w:rPr>
-        <w:t>InVEST\</w:t>
-      </w:r>
+      <w:proofErr w:type="spellStart"/>
+      <w:r>
+        <w:rPr>
+          <w:rFonts w:ascii="Times New Roman" w:hAnsi="Times New Roman" w:cs="Times"/>
+          <w:szCs w:val="23"/>
+        </w:rPr>
+        <w:t>InVEST</w:t>
+      </w:r>
+      <w:proofErr w:type="spellEnd"/>
+      <w:r>
+        <w:rPr>
+          <w:rFonts w:ascii="Times New Roman" w:hAnsi="Times New Roman" w:cs="Times"/>
+          <w:szCs w:val="23"/>
+        </w:rPr>
+        <w:t>\</w:t>
+      </w:r>
+      <w:proofErr w:type="spellStart"/>
       <w:r>
         <w:rPr>
           <w:rFonts w:ascii="Times New Roman" w:hAnsi="Times New Roman"/>
@@ -5799,6 +6445,7 @@
         </w:rPr>
         <w:t>Base_Data</w:t>
       </w:r>
+      <w:proofErr w:type="spellEnd"/>
       <w:r>
         <w:rPr>
           <w:rFonts w:ascii="Times New Roman" w:hAnsi="Times New Roman" w:cs="Times"/>
@@ -5899,6 +6546,7 @@
         </w:rPr>
         <w:t xml:space="preserve">ds (required). </w:t>
       </w:r>
+      <w:proofErr w:type="gramStart"/>
       <w:r>
         <w:rPr>
           <w:rFonts w:ascii="Times New Roman" w:hAnsi="Times New Roman"/>
@@ -5907,29 +6555,102 @@
         </w:rPr>
         <w:t xml:space="preserve">A </w:t>
       </w:r>
-      <w:r>
-        <w:rPr>
-          <w:rFonts w:ascii="Times New Roman" w:hAnsi="Times New Roman"/>
-          <w:color w:val="auto"/>
-          <w:szCs w:val="23"/>
-        </w:rPr>
-        <w:t>shapefile of polygons</w:t>
-      </w:r>
-      <w:r>
-        <w:rPr>
-          <w:rFonts w:ascii="Times New Roman" w:hAnsi="Times New Roman"/>
-          <w:color w:val="auto"/>
-          <w:szCs w:val="23"/>
-        </w:rPr>
-        <w:t xml:space="preserve">. This is a layer of </w:t>
-      </w:r>
-      <w:r>
-        <w:rPr>
-          <w:rFonts w:ascii="Times New Roman" w:hAnsi="Times New Roman"/>
-          <w:color w:val="auto"/>
-          <w:szCs w:val="23"/>
-        </w:rPr>
-        <w:t>sub-watersheds, contained within the Watersheds (described above) which contribute to the points of interest where water quality will be analyzed.  See the Working with the DEM section for information on creating sub-watersheds.Due to limitations in ArcMap geoprocessing, the maximum size of a sub-watershed that can be used in the Water Purification model is approximately the equivalent of 4000x4000 cells</w:t>
+      <w:proofErr w:type="spellStart"/>
+      <w:r>
+        <w:rPr>
+          <w:rFonts w:ascii="Times New Roman" w:hAnsi="Times New Roman"/>
+          <w:color w:val="auto"/>
+          <w:szCs w:val="23"/>
+        </w:rPr>
+        <w:t>shapefile</w:t>
+      </w:r>
+      <w:proofErr w:type="spellEnd"/>
+      <w:r>
+        <w:rPr>
+          <w:rFonts w:ascii="Times New Roman" w:hAnsi="Times New Roman"/>
+          <w:color w:val="auto"/>
+          <w:szCs w:val="23"/>
+        </w:rPr>
+        <w:t xml:space="preserve"> of polygons</w:t>
+      </w:r>
+      <w:r>
+        <w:rPr>
+          <w:rFonts w:ascii="Times New Roman" w:hAnsi="Times New Roman"/>
+          <w:color w:val="auto"/>
+          <w:szCs w:val="23"/>
+        </w:rPr>
+        <w:t>.</w:t>
+      </w:r>
+      <w:proofErr w:type="gramEnd"/>
+      <w:r>
+        <w:rPr>
+          <w:rFonts w:ascii="Times New Roman" w:hAnsi="Times New Roman"/>
+          <w:color w:val="auto"/>
+          <w:szCs w:val="23"/>
+        </w:rPr>
+        <w:t xml:space="preserve"> This is a layer of </w:t>
+      </w:r>
+      <w:r>
+        <w:rPr>
+          <w:rFonts w:ascii="Times New Roman" w:hAnsi="Times New Roman"/>
+          <w:color w:val="auto"/>
+          <w:szCs w:val="23"/>
+        </w:rPr>
+        <w:t>sub-watersheds, contained within the Watersheds (described above) which contribute to the points of interest where water quality will be analyzed.  See the Working with the DEM section for information on creating sub-</w:t>
+      </w:r>
+      <w:proofErr w:type="spellStart"/>
+      <w:r>
+        <w:rPr>
+          <w:rFonts w:ascii="Times New Roman" w:hAnsi="Times New Roman"/>
+          <w:color w:val="auto"/>
+          <w:szCs w:val="23"/>
+        </w:rPr>
+        <w:t>watersheds.Due</w:t>
+      </w:r>
+      <w:proofErr w:type="spellEnd"/>
+      <w:r>
+        <w:rPr>
+          <w:rFonts w:ascii="Times New Roman" w:hAnsi="Times New Roman"/>
+          <w:color w:val="auto"/>
+          <w:szCs w:val="23"/>
+        </w:rPr>
+        <w:t xml:space="preserve"> to limitations in </w:t>
+      </w:r>
+      <w:proofErr w:type="spellStart"/>
+      <w:r>
+        <w:rPr>
+          <w:rFonts w:ascii="Times New Roman" w:hAnsi="Times New Roman"/>
+          <w:color w:val="auto"/>
+          <w:szCs w:val="23"/>
+        </w:rPr>
+        <w:t>ArcMap</w:t>
+      </w:r>
+      <w:proofErr w:type="spellEnd"/>
+      <w:r>
+        <w:rPr>
+          <w:rFonts w:ascii="Times New Roman" w:hAnsi="Times New Roman"/>
+          <w:color w:val="auto"/>
+          <w:szCs w:val="23"/>
+        </w:rPr>
+        <w:t xml:space="preserve"> </w:t>
+      </w:r>
+      <w:proofErr w:type="spellStart"/>
+      <w:r>
+        <w:rPr>
+          <w:rFonts w:ascii="Times New Roman" w:hAnsi="Times New Roman"/>
+          <w:color w:val="auto"/>
+          <w:szCs w:val="23"/>
+        </w:rPr>
+        <w:t>geoprocessing</w:t>
+      </w:r>
+      <w:proofErr w:type="spellEnd"/>
+      <w:r>
+        <w:rPr>
+          <w:rFonts w:ascii="Times New Roman" w:hAnsi="Times New Roman"/>
+          <w:color w:val="auto"/>
+          <w:szCs w:val="23"/>
+        </w:rPr>
+        <w:t>, the maximum size of a sub-watershed that can be used in the Water Purification model is approximately the equivalent of 4000x4000 cells</w:t>
       </w:r>
       <w:r>
         <w:rPr>
@@ -6001,8 +6722,17 @@
           <w:rFonts w:ascii="Times New Roman" w:hAnsi="Times New Roman" w:cs="Times"/>
           <w:szCs w:val="23"/>
         </w:rPr>
-        <w:t>: A shapefile</w:t>
-      </w:r>
+        <w:t xml:space="preserve">: A </w:t>
+      </w:r>
+      <w:proofErr w:type="spellStart"/>
+      <w:r>
+        <w:rPr>
+          <w:rFonts w:ascii="Times New Roman" w:hAnsi="Times New Roman" w:cs="Times"/>
+          <w:szCs w:val="23"/>
+        </w:rPr>
+        <w:t>shapefile</w:t>
+      </w:r>
+      <w:proofErr w:type="spellEnd"/>
       <w:r>
         <w:rPr>
           <w:rFonts w:ascii="Times New Roman" w:hAnsi="Times New Roman" w:cs="Times"/>
@@ -6031,6 +6761,7 @@
         </w:rPr>
         <w:t xml:space="preserve">unique integers for each sub-watershed in the </w:t>
       </w:r>
+      <w:proofErr w:type="spellStart"/>
       <w:r>
         <w:rPr>
           <w:rFonts w:ascii="Times New Roman" w:hAnsi="Times New Roman" w:cs="Times"/>
@@ -6039,6 +6770,7 @@
         </w:rPr>
         <w:t>subws_id</w:t>
       </w:r>
+      <w:proofErr w:type="spellEnd"/>
       <w:r>
         <w:rPr>
           <w:rFonts w:ascii="Times New Roman" w:hAnsi="Times New Roman" w:cs="Times"/>
@@ -6077,13 +6809,23 @@
         </w:rPr>
         <w:t>\</w:t>
       </w:r>
-      <w:r>
-        <w:rPr>
-          <w:rFonts w:ascii="Times New Roman" w:hAnsi="Times New Roman" w:cs="Times"/>
-          <w:szCs w:val="23"/>
-        </w:rPr>
-        <w:t>InVEST\</w:t>
-      </w:r>
+      <w:proofErr w:type="spellStart"/>
+      <w:r>
+        <w:rPr>
+          <w:rFonts w:ascii="Times New Roman" w:hAnsi="Times New Roman" w:cs="Times"/>
+          <w:szCs w:val="23"/>
+        </w:rPr>
+        <w:t>InVEST</w:t>
+      </w:r>
+      <w:proofErr w:type="spellEnd"/>
+      <w:r>
+        <w:rPr>
+          <w:rFonts w:ascii="Times New Roman" w:hAnsi="Times New Roman" w:cs="Times"/>
+          <w:szCs w:val="23"/>
+        </w:rPr>
+        <w:t>\</w:t>
+      </w:r>
+      <w:proofErr w:type="spellStart"/>
       <w:r>
         <w:rPr>
           <w:rFonts w:ascii="Times New Roman" w:hAnsi="Times New Roman"/>
@@ -6091,6 +6833,7 @@
         </w:rPr>
         <w:t>Base_Data</w:t>
       </w:r>
+      <w:proofErr w:type="spellEnd"/>
       <w:r>
         <w:rPr>
           <w:rFonts w:ascii="Times New Roman" w:hAnsi="Times New Roman" w:cs="Times"/>
@@ -6187,6 +6930,7 @@
           <w:szCs w:val="23"/>
         </w:rPr>
       </w:pPr>
+      <w:proofErr w:type="gramStart"/>
       <w:r>
         <w:rPr>
           <w:rFonts w:ascii="Times New Roman" w:hAnsi="Times New Roman"/>
@@ -6207,6 +6951,7 @@
         </w:rPr>
         <w:t>Biophysical</w:t>
       </w:r>
+      <w:proofErr w:type="gramEnd"/>
       <w:r>
         <w:rPr>
           <w:rFonts w:ascii="Times New Roman" w:hAnsi="Times New Roman"/>
@@ -6223,7 +6968,25 @@
           <w:color w:val="auto"/>
           <w:szCs w:val="23"/>
         </w:rPr>
-        <w:t>. A table of land use/land cover (LULC)</w:t>
+        <w:t xml:space="preserve">. </w:t>
+      </w:r>
+      <w:proofErr w:type="gramStart"/>
+      <w:r>
+        <w:rPr>
+          <w:rFonts w:ascii="Times New Roman" w:hAnsi="Times New Roman"/>
+          <w:color w:val="auto"/>
+          <w:szCs w:val="23"/>
+        </w:rPr>
+        <w:t>A table of land use/land cover</w:t>
+      </w:r>
+      <w:proofErr w:type="gramEnd"/>
+      <w:r>
+        <w:rPr>
+          <w:rFonts w:ascii="Times New Roman" w:hAnsi="Times New Roman"/>
+          <w:color w:val="auto"/>
+          <w:szCs w:val="23"/>
+        </w:rPr>
+        <w:t xml:space="preserve"> (LULC)</w:t>
       </w:r>
       <w:r>
         <w:rPr>
@@ -6532,14 +7295,25 @@
           <w:szCs w:val="23"/>
         </w:rPr>
       </w:pPr>
-      <w:r>
-        <w:rPr>
-          <w:rFonts w:ascii="Times New Roman" w:hAnsi="Times New Roman"/>
-          <w:color w:val="auto"/>
-          <w:szCs w:val="23"/>
-        </w:rPr>
-        <w:t xml:space="preserve">a. </w:t>
-      </w:r>
+      <w:proofErr w:type="gramStart"/>
+      <w:r>
+        <w:rPr>
+          <w:rFonts w:ascii="Times New Roman" w:hAnsi="Times New Roman"/>
+          <w:color w:val="auto"/>
+          <w:szCs w:val="23"/>
+        </w:rPr>
+        <w:t>a</w:t>
+      </w:r>
+      <w:proofErr w:type="gramEnd"/>
+      <w:r>
+        <w:rPr>
+          <w:rFonts w:ascii="Times New Roman" w:hAnsi="Times New Roman"/>
+          <w:color w:val="auto"/>
+          <w:szCs w:val="23"/>
+        </w:rPr>
+        <w:t xml:space="preserve">. </w:t>
+      </w:r>
+      <w:proofErr w:type="spellStart"/>
       <w:r>
         <w:rPr>
           <w:rFonts w:ascii="Times New Roman" w:hAnsi="Times New Roman"/>
@@ -6549,6 +7323,7 @@
         </w:rPr>
         <w:t>lucode</w:t>
       </w:r>
+      <w:proofErr w:type="spellEnd"/>
       <w:r>
         <w:rPr>
           <w:rFonts w:ascii="Times New Roman" w:hAnsi="Times New Roman"/>
@@ -6625,6 +7400,7 @@
         </w:rPr>
         <w:t xml:space="preserve">b. </w:t>
       </w:r>
+      <w:proofErr w:type="spellStart"/>
       <w:r>
         <w:rPr>
           <w:rFonts w:ascii="Times New Roman" w:hAnsi="Times New Roman"/>
@@ -6634,6 +7410,7 @@
         </w:rPr>
         <w:t>LULC_desc</w:t>
       </w:r>
+      <w:proofErr w:type="spellEnd"/>
       <w:r>
         <w:rPr>
           <w:rFonts w:ascii="Times New Roman" w:hAnsi="Times New Roman"/>
@@ -6670,6 +7447,7 @@
         </w:rPr>
         <w:t xml:space="preserve">c. </w:t>
       </w:r>
+      <w:proofErr w:type="spellStart"/>
       <w:r>
         <w:rPr>
           <w:rFonts w:ascii="Times New Roman" w:hAnsi="Times New Roman"/>
@@ -6677,7 +7455,17 @@
           <w:color w:val="auto"/>
           <w:szCs w:val="23"/>
         </w:rPr>
-        <w:t>root_depth:</w:t>
+        <w:t>root_depth</w:t>
+      </w:r>
+      <w:proofErr w:type="spellEnd"/>
+      <w:r>
+        <w:rPr>
+          <w:rFonts w:ascii="Times New Roman" w:hAnsi="Times New Roman"/>
+          <w:i/>
+          <w:color w:val="auto"/>
+          <w:szCs w:val="23"/>
+        </w:rPr>
+        <w:t>:</w:t>
       </w:r>
       <w:r>
         <w:rPr>
@@ -6699,14 +7487,25 @@
           <w:szCs w:val="23"/>
         </w:rPr>
       </w:pPr>
-      <w:r>
-        <w:rPr>
-          <w:rFonts w:ascii="Times New Roman" w:hAnsi="Times New Roman"/>
-          <w:color w:val="auto"/>
-          <w:szCs w:val="23"/>
-        </w:rPr>
-        <w:t xml:space="preserve">d. </w:t>
-      </w:r>
+      <w:proofErr w:type="gramStart"/>
+      <w:r>
+        <w:rPr>
+          <w:rFonts w:ascii="Times New Roman" w:hAnsi="Times New Roman"/>
+          <w:color w:val="auto"/>
+          <w:szCs w:val="23"/>
+        </w:rPr>
+        <w:t>d</w:t>
+      </w:r>
+      <w:proofErr w:type="gramEnd"/>
+      <w:r>
+        <w:rPr>
+          <w:rFonts w:ascii="Times New Roman" w:hAnsi="Times New Roman"/>
+          <w:color w:val="auto"/>
+          <w:szCs w:val="23"/>
+        </w:rPr>
+        <w:t xml:space="preserve">. </w:t>
+      </w:r>
+      <w:proofErr w:type="spellStart"/>
       <w:r>
         <w:rPr>
           <w:rFonts w:ascii="Times New Roman" w:hAnsi="Times New Roman"/>
@@ -6714,16 +7513,9 @@
           <w:color w:val="auto"/>
           <w:szCs w:val="23"/>
         </w:rPr>
-        <w:t>etk:</w:t>
-      </w:r>
-      <w:r>
-        <w:rPr>
-          <w:rFonts w:ascii="Times New Roman" w:hAnsi="Times New Roman"/>
-          <w:color w:val="auto"/>
-          <w:szCs w:val="23"/>
-        </w:rPr>
-        <w:t xml:space="preserve"> The evapotranspiration coefficient for each LULC class, used to obtain actual evapotranspiration by using plant energy/transpiration characteristics to modify the reference evapotranspiration, which is based on alfalfa (or grass).  Coefficients should be multiplied by 1000, so that the final </w:t>
-      </w:r>
+        <w:t>etk</w:t>
+      </w:r>
+      <w:proofErr w:type="spellEnd"/>
       <w:r>
         <w:rPr>
           <w:rFonts w:ascii="Times New Roman" w:hAnsi="Times New Roman"/>
@@ -6731,8 +7523,81 @@
           <w:color w:val="auto"/>
           <w:szCs w:val="23"/>
         </w:rPr>
+        <w:t>:</w:t>
+      </w:r>
+      <w:r>
+        <w:rPr>
+          <w:rFonts w:ascii="Times New Roman" w:hAnsi="Times New Roman"/>
+          <w:color w:val="auto"/>
+          <w:szCs w:val="23"/>
+        </w:rPr>
+        <w:t xml:space="preserve"> The </w:t>
+      </w:r>
+      <w:proofErr w:type="spellStart"/>
+      <w:r>
+        <w:rPr>
+          <w:rFonts w:ascii="Times New Roman" w:hAnsi="Times New Roman"/>
+          <w:color w:val="auto"/>
+          <w:szCs w:val="23"/>
+        </w:rPr>
+        <w:t>evapotranspiration</w:t>
+      </w:r>
+      <w:proofErr w:type="spellEnd"/>
+      <w:r>
+        <w:rPr>
+          <w:rFonts w:ascii="Times New Roman" w:hAnsi="Times New Roman"/>
+          <w:color w:val="auto"/>
+          <w:szCs w:val="23"/>
+        </w:rPr>
+        <w:t xml:space="preserve"> coefficient for each LULC class, used to obtain actual </w:t>
+      </w:r>
+      <w:proofErr w:type="spellStart"/>
+      <w:r>
+        <w:rPr>
+          <w:rFonts w:ascii="Times New Roman" w:hAnsi="Times New Roman"/>
+          <w:color w:val="auto"/>
+          <w:szCs w:val="23"/>
+        </w:rPr>
+        <w:t>evapotranspiration</w:t>
+      </w:r>
+      <w:proofErr w:type="spellEnd"/>
+      <w:r>
+        <w:rPr>
+          <w:rFonts w:ascii="Times New Roman" w:hAnsi="Times New Roman"/>
+          <w:color w:val="auto"/>
+          <w:szCs w:val="23"/>
+        </w:rPr>
+        <w:t xml:space="preserve"> by using plant energy/transpiration characteristics to modify the reference </w:t>
+      </w:r>
+      <w:proofErr w:type="spellStart"/>
+      <w:r>
+        <w:rPr>
+          <w:rFonts w:ascii="Times New Roman" w:hAnsi="Times New Roman"/>
+          <w:color w:val="auto"/>
+          <w:szCs w:val="23"/>
+        </w:rPr>
+        <w:t>evapotranspiration</w:t>
+      </w:r>
+      <w:proofErr w:type="spellEnd"/>
+      <w:r>
+        <w:rPr>
+          <w:rFonts w:ascii="Times New Roman" w:hAnsi="Times New Roman"/>
+          <w:color w:val="auto"/>
+          <w:szCs w:val="23"/>
+        </w:rPr>
+        <w:t xml:space="preserve">, which is based on alfalfa (or grass).  Coefficients should be multiplied by 1000, so that the final </w:t>
+      </w:r>
+      <w:proofErr w:type="spellStart"/>
+      <w:r>
+        <w:rPr>
+          <w:rFonts w:ascii="Times New Roman" w:hAnsi="Times New Roman"/>
+          <w:i/>
+          <w:color w:val="auto"/>
+          <w:szCs w:val="23"/>
+        </w:rPr>
         <w:t>etk</w:t>
       </w:r>
+      <w:proofErr w:type="spellEnd"/>
       <w:r>
         <w:rPr>
           <w:rFonts w:ascii="Times New Roman" w:hAnsi="Times New Roman"/>
@@ -6755,7 +7620,25 @@
           <w:color w:val="auto"/>
           <w:szCs w:val="23"/>
         </w:rPr>
-        <w:t xml:space="preserve"> (some crops evapotranspire more than alfalfa in some very wet tropical regions and where water is always available). </w:t>
+        <w:t xml:space="preserve"> (some crops </w:t>
+      </w:r>
+      <w:proofErr w:type="spellStart"/>
+      <w:r>
+        <w:rPr>
+          <w:rFonts w:ascii="Times New Roman" w:hAnsi="Times New Roman"/>
+          <w:color w:val="auto"/>
+          <w:szCs w:val="23"/>
+        </w:rPr>
+        <w:t>evapotranspire</w:t>
+      </w:r>
+      <w:proofErr w:type="spellEnd"/>
+      <w:r>
+        <w:rPr>
+          <w:rFonts w:ascii="Times New Roman" w:hAnsi="Times New Roman"/>
+          <w:color w:val="auto"/>
+          <w:szCs w:val="23"/>
+        </w:rPr>
+        <w:t xml:space="preserve"> more than alfalfa in some very wet tropical regions and where water is always available). </w:t>
       </w:r>
     </w:p>
     <w:p>
@@ -6777,6 +7660,7 @@
         </w:rPr>
         <w:t xml:space="preserve">c. </w:t>
       </w:r>
+      <w:proofErr w:type="spellStart"/>
       <w:r>
         <w:rPr>
           <w:rFonts w:ascii="Times New Roman" w:hAnsi="Times New Roman"/>
@@ -6784,8 +7668,29 @@
           <w:color w:val="auto"/>
           <w:szCs w:val="23"/>
         </w:rPr>
-        <w:t>load_n / load_p</w:t>
-      </w:r>
+        <w:t>load_n</w:t>
+      </w:r>
+      <w:proofErr w:type="spellEnd"/>
+      <w:r>
+        <w:rPr>
+          <w:rFonts w:ascii="Times New Roman" w:hAnsi="Times New Roman"/>
+          <w:i/>
+          <w:color w:val="auto"/>
+          <w:szCs w:val="23"/>
+        </w:rPr>
+        <w:t xml:space="preserve"> / </w:t>
+      </w:r>
+      <w:proofErr w:type="spellStart"/>
+      <w:r>
+        <w:rPr>
+          <w:rFonts w:ascii="Times New Roman" w:hAnsi="Times New Roman"/>
+          <w:i/>
+          <w:color w:val="auto"/>
+          <w:szCs w:val="23"/>
+        </w:rPr>
+        <w:t>load_p</w:t>
+      </w:r>
+      <w:proofErr w:type="spellEnd"/>
       <w:r>
         <w:rPr>
           <w:rFonts w:ascii="Times New Roman" w:hAnsi="Times New Roman"/>
@@ -6810,6 +7715,7 @@
         </w:rPr>
         <w:t xml:space="preserve">. If nitrogen is being evaluated, supply values in </w:t>
       </w:r>
+      <w:proofErr w:type="spellStart"/>
       <w:r>
         <w:rPr>
           <w:rFonts w:ascii="Times New Roman" w:hAnsi="Times New Roman"/>
@@ -6819,6 +7725,7 @@
         </w:rPr>
         <w:t>load_n</w:t>
       </w:r>
+      <w:proofErr w:type="spellEnd"/>
       <w:r>
         <w:rPr>
           <w:rFonts w:ascii="Times New Roman" w:hAnsi="Times New Roman"/>
@@ -6827,6 +7734,7 @@
         </w:rPr>
         <w:t xml:space="preserve">, for phosphorus, supply values in </w:t>
       </w:r>
+      <w:proofErr w:type="spellStart"/>
       <w:r>
         <w:rPr>
           <w:rFonts w:ascii="Times New Roman" w:hAnsi="Times New Roman"/>
@@ -6836,6 +7744,7 @@
         </w:rPr>
         <w:t>load_p</w:t>
       </w:r>
+      <w:proofErr w:type="spellEnd"/>
       <w:r>
         <w:rPr>
           <w:rFonts w:ascii="Times New Roman" w:hAnsi="Times New Roman"/>
@@ -6979,6 +7888,7 @@
           <w:szCs w:val="23"/>
         </w:rPr>
       </w:pPr>
+      <w:proofErr w:type="gramStart"/>
       <w:r>
         <w:rPr>
           <w:rFonts w:ascii="Times New Roman" w:hAnsi="Times New Roman"/>
@@ -6995,6 +7905,7 @@
         </w:rPr>
         <w:t xml:space="preserve"> </w:t>
       </w:r>
+      <w:proofErr w:type="spellStart"/>
       <w:r>
         <w:rPr>
           <w:rFonts w:ascii="Times New Roman" w:hAnsi="Times New Roman"/>
@@ -7002,15 +7913,64 @@
           <w:color w:val="auto"/>
           <w:szCs w:val="23"/>
         </w:rPr>
-        <w:t>eff_n / eff_p.</w:t>
-      </w:r>
-      <w:r>
-        <w:rPr>
-          <w:rFonts w:ascii="Times New Roman" w:hAnsi="Times New Roman"/>
-          <w:color w:val="auto"/>
-          <w:szCs w:val="23"/>
-        </w:rPr>
-        <w:t xml:space="preserve"> The vegetation filtering </w:t>
+        <w:t>eff</w:t>
+      </w:r>
+      <w:proofErr w:type="gramEnd"/>
+      <w:r>
+        <w:rPr>
+          <w:rFonts w:ascii="Times New Roman" w:hAnsi="Times New Roman"/>
+          <w:i/>
+          <w:color w:val="auto"/>
+          <w:szCs w:val="23"/>
+        </w:rPr>
+        <w:t>_n</w:t>
+      </w:r>
+      <w:proofErr w:type="spellEnd"/>
+      <w:r>
+        <w:rPr>
+          <w:rFonts w:ascii="Times New Roman" w:hAnsi="Times New Roman"/>
+          <w:i/>
+          <w:color w:val="auto"/>
+          <w:szCs w:val="23"/>
+        </w:rPr>
+        <w:t xml:space="preserve"> / </w:t>
+      </w:r>
+      <w:proofErr w:type="spellStart"/>
+      <w:r>
+        <w:rPr>
+          <w:rFonts w:ascii="Times New Roman" w:hAnsi="Times New Roman"/>
+          <w:i/>
+          <w:color w:val="auto"/>
+          <w:szCs w:val="23"/>
+        </w:rPr>
+        <w:t>eff_p</w:t>
+      </w:r>
+      <w:proofErr w:type="spellEnd"/>
+      <w:r>
+        <w:rPr>
+          <w:rFonts w:ascii="Times New Roman" w:hAnsi="Times New Roman"/>
+          <w:i/>
+          <w:color w:val="auto"/>
+          <w:szCs w:val="23"/>
+        </w:rPr>
+        <w:t>.</w:t>
+      </w:r>
+      <w:r>
+        <w:rPr>
+          <w:rFonts w:ascii="Times New Roman" w:hAnsi="Times New Roman"/>
+          <w:color w:val="auto"/>
+          <w:szCs w:val="23"/>
+        </w:rPr>
+        <w:t xml:space="preserve"> </w:t>
+      </w:r>
+      <w:proofErr w:type="gramStart"/>
+      <w:r>
+        <w:rPr>
+          <w:rFonts w:ascii="Times New Roman" w:hAnsi="Times New Roman"/>
+          <w:color w:val="auto"/>
+          <w:szCs w:val="23"/>
+        </w:rPr>
+        <w:t xml:space="preserve">The vegetation filtering </w:t>
       </w:r>
       <w:r>
         <w:rPr>
@@ -7042,6 +8002,61 @@
           <w:color w:val="auto"/>
           <w:szCs w:val="23"/>
         </w:rPr>
+        <w:t>.</w:t>
+      </w:r>
+      <w:proofErr w:type="gramEnd"/>
+      <w:r>
+        <w:rPr>
+          <w:rFonts w:ascii="Times New Roman" w:hAnsi="Times New Roman"/>
+          <w:color w:val="auto"/>
+          <w:szCs w:val="23"/>
+        </w:rPr>
+        <w:t xml:space="preserve"> </w:t>
+      </w:r>
+      <w:r>
+        <w:rPr>
+          <w:rFonts w:ascii="Times New Roman" w:hAnsi="Times New Roman"/>
+          <w:color w:val="auto"/>
+          <w:szCs w:val="23"/>
+        </w:rPr>
+        <w:t xml:space="preserve">If nitrogen is being evaluated, supply values in </w:t>
+      </w:r>
+      <w:proofErr w:type="spellStart"/>
+      <w:r>
+        <w:rPr>
+          <w:rFonts w:ascii="Times New Roman" w:hAnsi="Times New Roman"/>
+          <w:i/>
+          <w:color w:val="auto"/>
+          <w:szCs w:val="23"/>
+        </w:rPr>
+        <w:t>eff_n</w:t>
+      </w:r>
+      <w:proofErr w:type="spellEnd"/>
+      <w:r>
+        <w:rPr>
+          <w:rFonts w:ascii="Times New Roman" w:hAnsi="Times New Roman"/>
+          <w:color w:val="auto"/>
+          <w:szCs w:val="23"/>
+        </w:rPr>
+        <w:t xml:space="preserve">, for phosphorus, supply values in </w:t>
+      </w:r>
+      <w:proofErr w:type="spellStart"/>
+      <w:r>
+        <w:rPr>
+          <w:rFonts w:ascii="Times New Roman" w:hAnsi="Times New Roman"/>
+          <w:i/>
+          <w:color w:val="auto"/>
+          <w:szCs w:val="23"/>
+        </w:rPr>
+        <w:t>eff_p</w:t>
+      </w:r>
+      <w:proofErr w:type="spellEnd"/>
+      <w:r>
+        <w:rPr>
+          <w:rFonts w:ascii="Times New Roman" w:hAnsi="Times New Roman"/>
+          <w:color w:val="auto"/>
+          <w:szCs w:val="23"/>
+        </w:rPr>
         <w:t xml:space="preserve">. </w:t>
       </w:r>
       <w:r>
@@ -7050,8 +8065,66 @@
           <w:color w:val="auto"/>
           <w:szCs w:val="23"/>
         </w:rPr>
-        <w:t xml:space="preserve">If nitrogen is being evaluated, supply values in </w:t>
-      </w:r>
+        <w:t>This field identif</w:t>
+      </w:r>
+      <w:r>
+        <w:rPr>
+          <w:rFonts w:ascii="Times New Roman" w:hAnsi="Times New Roman"/>
+          <w:color w:val="auto"/>
+          <w:szCs w:val="23"/>
+        </w:rPr>
+        <w:t>ies</w:t>
+      </w:r>
+      <w:r>
+        <w:rPr>
+          <w:rFonts w:ascii="Times New Roman" w:hAnsi="Times New Roman"/>
+          <w:color w:val="auto"/>
+          <w:szCs w:val="23"/>
+        </w:rPr>
+        <w:t xml:space="preserve"> the </w:t>
+      </w:r>
+      <w:r>
+        <w:rPr>
+          <w:rFonts w:ascii="Times New Roman" w:hAnsi="Times New Roman"/>
+          <w:color w:val="auto"/>
+          <w:szCs w:val="23"/>
+        </w:rPr>
+        <w:t>capacity of vegetation to retain nutrient, as a percentage of the amount of nutrient flowing into a cell from upslope</w:t>
+      </w:r>
+      <w:r>
+        <w:rPr>
+          <w:rFonts w:ascii="Times New Roman" w:hAnsi="Times New Roman"/>
+          <w:color w:val="auto"/>
+          <w:szCs w:val="23"/>
+        </w:rPr>
+        <w:t xml:space="preserve">. </w:t>
+      </w:r>
+      <w:r>
+        <w:rPr>
+          <w:rFonts w:ascii="Times New Roman" w:hAnsi="Times New Roman"/>
+          <w:color w:val="auto"/>
+          <w:szCs w:val="23"/>
+        </w:rPr>
+        <w:t>For example if the user has data describing that wetland of 5000 m</w:t>
+      </w:r>
+      <w:r>
+        <w:rPr>
+          <w:rFonts w:ascii="Times New Roman" w:hAnsi="Times New Roman"/>
+          <w:color w:val="auto"/>
+          <w:szCs w:val="23"/>
+          <w:vertAlign w:val="superscript"/>
+        </w:rPr>
+        <w:t>2</w:t>
+      </w:r>
+      <w:r>
+        <w:rPr>
+          <w:rFonts w:ascii="Times New Roman" w:hAnsi="Times New Roman"/>
+          <w:color w:val="auto"/>
+          <w:szCs w:val="23"/>
+        </w:rPr>
+        <w:t xml:space="preserve"> retains 82% of nitrogen, then the retention efficiency that the he should input into this field for </w:t>
+      </w:r>
+      <w:proofErr w:type="spellStart"/>
       <w:r>
         <w:rPr>
           <w:rFonts w:ascii="Times New Roman" w:hAnsi="Times New Roman"/>
@@ -7061,105 +8134,7 @@
         </w:rPr>
         <w:t>eff_n</w:t>
       </w:r>
-      <w:r>
-        <w:rPr>
-          <w:rFonts w:ascii="Times New Roman" w:hAnsi="Times New Roman"/>
-          <w:color w:val="auto"/>
-          <w:szCs w:val="23"/>
-        </w:rPr>
-        <w:t xml:space="preserve">, for phosphorus, supply values in </w:t>
-      </w:r>
-      <w:r>
-        <w:rPr>
-          <w:rFonts w:ascii="Times New Roman" w:hAnsi="Times New Roman"/>
-          <w:i/>
-          <w:color w:val="auto"/>
-          <w:szCs w:val="23"/>
-        </w:rPr>
-        <w:t>eff_p</w:t>
-      </w:r>
-      <w:r>
-        <w:rPr>
-          <w:rFonts w:ascii="Times New Roman" w:hAnsi="Times New Roman"/>
-          <w:color w:val="auto"/>
-          <w:szCs w:val="23"/>
-        </w:rPr>
-        <w:t xml:space="preserve">. </w:t>
-      </w:r>
-      <w:r>
-        <w:rPr>
-          <w:rFonts w:ascii="Times New Roman" w:hAnsi="Times New Roman"/>
-          <w:color w:val="auto"/>
-          <w:szCs w:val="23"/>
-        </w:rPr>
-        <w:t>This field identif</w:t>
-      </w:r>
-      <w:r>
-        <w:rPr>
-          <w:rFonts w:ascii="Times New Roman" w:hAnsi="Times New Roman"/>
-          <w:color w:val="auto"/>
-          <w:szCs w:val="23"/>
-        </w:rPr>
-        <w:t>ies</w:t>
-      </w:r>
-      <w:r>
-        <w:rPr>
-          <w:rFonts w:ascii="Times New Roman" w:hAnsi="Times New Roman"/>
-          <w:color w:val="auto"/>
-          <w:szCs w:val="23"/>
-        </w:rPr>
-        <w:t xml:space="preserve"> the </w:t>
-      </w:r>
-      <w:r>
-        <w:rPr>
-          <w:rFonts w:ascii="Times New Roman" w:hAnsi="Times New Roman"/>
-          <w:color w:val="auto"/>
-          <w:szCs w:val="23"/>
-        </w:rPr>
-        <w:t>capacity of vegetation to retain nutrient, as a percentage of the amount of nutrient flowing into a cell from upslope</w:t>
-      </w:r>
-      <w:r>
-        <w:rPr>
-          <w:rFonts w:ascii="Times New Roman" w:hAnsi="Times New Roman"/>
-          <w:color w:val="auto"/>
-          <w:szCs w:val="23"/>
-        </w:rPr>
-        <w:t xml:space="preserve">. </w:t>
-      </w:r>
-      <w:r>
-        <w:rPr>
-          <w:rFonts w:ascii="Times New Roman" w:hAnsi="Times New Roman"/>
-          <w:color w:val="auto"/>
-          <w:szCs w:val="23"/>
-        </w:rPr>
-        <w:t>For example if the user has data describing that wetland of 5000 m</w:t>
-      </w:r>
-      <w:r>
-        <w:rPr>
-          <w:rFonts w:ascii="Times New Roman" w:hAnsi="Times New Roman"/>
-          <w:color w:val="auto"/>
-          <w:szCs w:val="23"/>
-          <w:vertAlign w:val="superscript"/>
-        </w:rPr>
-        <w:t>2</w:t>
-      </w:r>
-      <w:r>
-        <w:rPr>
-          <w:rFonts w:ascii="Times New Roman" w:hAnsi="Times New Roman"/>
-          <w:color w:val="auto"/>
-          <w:szCs w:val="23"/>
-        </w:rPr>
-        <w:t xml:space="preserve"> retains 82% of nitrogen, then the retention efficiency that the he should input into this field for </w:t>
-      </w:r>
-      <w:r>
-        <w:rPr>
-          <w:rFonts w:ascii="Times New Roman" w:hAnsi="Times New Roman"/>
-          <w:i/>
-          <w:color w:val="auto"/>
-          <w:szCs w:val="23"/>
-        </w:rPr>
-        <w:t>eff_n</w:t>
-      </w:r>
+      <w:proofErr w:type="spellEnd"/>
       <w:r>
         <w:rPr>
           <w:rFonts w:ascii="Times New Roman" w:hAnsi="Times New Roman"/>
@@ -7334,7 +8309,39 @@
           <w:rFonts w:ascii="Times New Roman" w:hAnsi="Times New Roman"/>
           <w:szCs w:val="23"/>
         </w:rPr>
-        <w:t>: \InVEST\Base_Data\</w:t>
+        <w:t>: \</w:t>
+      </w:r>
+      <w:proofErr w:type="spellStart"/>
+      <w:r>
+        <w:rPr>
+          <w:rFonts w:ascii="Times New Roman" w:hAnsi="Times New Roman"/>
+          <w:szCs w:val="23"/>
+        </w:rPr>
+        <w:t>InVEST</w:t>
+      </w:r>
+      <w:proofErr w:type="spellEnd"/>
+      <w:r>
+        <w:rPr>
+          <w:rFonts w:ascii="Times New Roman" w:hAnsi="Times New Roman"/>
+          <w:szCs w:val="23"/>
+        </w:rPr>
+        <w:t>\</w:t>
+      </w:r>
+      <w:proofErr w:type="spellStart"/>
+      <w:r>
+        <w:rPr>
+          <w:rFonts w:ascii="Times New Roman" w:hAnsi="Times New Roman"/>
+          <w:szCs w:val="23"/>
+        </w:rPr>
+        <w:t>Base_Data</w:t>
+      </w:r>
+      <w:proofErr w:type="spellEnd"/>
+      <w:r>
+        <w:rPr>
+          <w:rFonts w:ascii="Times New Roman" w:hAnsi="Times New Roman"/>
+          <w:szCs w:val="23"/>
+        </w:rPr>
+        <w:t>\</w:t>
       </w:r>
       <w:r>
         <w:rPr>
@@ -7350,6 +8357,7 @@
         </w:rPr>
         <w:t>Water_Tables.mdb\</w:t>
       </w:r>
+      <w:proofErr w:type="spellStart"/>
       <w:r>
         <w:rPr>
           <w:rFonts w:ascii="Times New Roman" w:hAnsi="Times New Roman"/>
@@ -7359,6 +8367,7 @@
         </w:rPr>
         <w:t>Biophysical_Models</w:t>
       </w:r>
+      <w:proofErr w:type="spellEnd"/>
     </w:p>
     <w:p>
       <w:pPr>
@@ -7416,7 +8425,23 @@
           <w:rFonts w:ascii="Times New Roman" w:hAnsi="Times New Roman"/>
           <w:szCs w:val="23"/>
         </w:rPr>
-        <w:t xml:space="preserve">: Case with 6 LULC categories, where potential evapotranspiration, root depth and </w:t>
+        <w:t xml:space="preserve">: Case with 6 LULC categories, where potential </w:t>
+      </w:r>
+      <w:proofErr w:type="spellStart"/>
+      <w:r>
+        <w:rPr>
+          <w:rFonts w:ascii="Times New Roman" w:hAnsi="Times New Roman"/>
+          <w:szCs w:val="23"/>
+        </w:rPr>
+        <w:t>evapotranspiration</w:t>
+      </w:r>
+      <w:proofErr w:type="spellEnd"/>
+      <w:r>
+        <w:rPr>
+          <w:rFonts w:ascii="Times New Roman" w:hAnsi="Times New Roman"/>
+          <w:szCs w:val="23"/>
+        </w:rPr>
+        <w:t xml:space="preserve">, root depth and </w:t>
       </w:r>
       <w:r>
         <w:rPr>
@@ -7474,6 +8499,7 @@
                 <w:szCs w:val="20"/>
               </w:rPr>
             </w:pPr>
+            <w:proofErr w:type="spellStart"/>
             <w:r>
               <w:rPr>
                 <w:rFonts w:ascii="MS Sans Serif" w:hAnsi="MS Sans Serif"/>
@@ -7484,6 +8510,7 @@
               </w:rPr>
               <w:t>LULC_desc</w:t>
             </w:r>
+            <w:proofErr w:type="spellEnd"/>
           </w:p>
         </w:tc>
         <w:tc>
@@ -7504,6 +8531,7 @@
                 <w:szCs w:val="20"/>
               </w:rPr>
             </w:pPr>
+            <w:proofErr w:type="spellStart"/>
             <w:r>
               <w:rPr>
                 <w:rFonts w:ascii="MS Sans Serif" w:hAnsi="MS Sans Serif"/>
@@ -7514,6 +8542,7 @@
               </w:rPr>
               <w:t>lucode</w:t>
             </w:r>
+            <w:proofErr w:type="spellEnd"/>
           </w:p>
         </w:tc>
         <w:tc>
@@ -7534,6 +8563,7 @@
                 <w:szCs w:val="20"/>
               </w:rPr>
             </w:pPr>
+            <w:proofErr w:type="spellStart"/>
             <w:r>
               <w:rPr>
                 <w:rFonts w:ascii="MS Sans Serif" w:hAnsi="MS Sans Serif"/>
@@ -7544,6 +8574,7 @@
               </w:rPr>
               <w:t>etk</w:t>
             </w:r>
+            <w:proofErr w:type="spellEnd"/>
           </w:p>
         </w:tc>
         <w:tc>
@@ -7563,6 +8594,7 @@
                 <w:szCs w:val="20"/>
               </w:rPr>
             </w:pPr>
+            <w:proofErr w:type="spellStart"/>
             <w:r>
               <w:rPr>
                 <w:rFonts w:ascii="MS Sans Serif" w:hAnsi="MS Sans Serif"/>
@@ -7573,6 +8605,7 @@
               </w:rPr>
               <w:t>root_depth</w:t>
             </w:r>
+            <w:proofErr w:type="spellEnd"/>
           </w:p>
         </w:tc>
         <w:tc>
@@ -7593,6 +8626,7 @@
                 <w:szCs w:val="20"/>
               </w:rPr>
             </w:pPr>
+            <w:proofErr w:type="spellStart"/>
             <w:r>
               <w:rPr>
                 <w:rFonts w:ascii="MS Sans Serif" w:hAnsi="MS Sans Serif"/>
@@ -7603,6 +8637,7 @@
               </w:rPr>
               <w:t>load_n</w:t>
             </w:r>
+            <w:proofErr w:type="spellEnd"/>
           </w:p>
         </w:tc>
         <w:tc>
@@ -7623,6 +8658,7 @@
                 <w:szCs w:val="20"/>
               </w:rPr>
             </w:pPr>
+            <w:proofErr w:type="spellStart"/>
             <w:r>
               <w:rPr>
                 <w:rFonts w:ascii="MS Sans Serif" w:hAnsi="MS Sans Serif"/>
@@ -7633,6 +8669,7 @@
               </w:rPr>
               <w:t>eff_n</w:t>
             </w:r>
+            <w:proofErr w:type="spellEnd"/>
           </w:p>
         </w:tc>
         <w:tc>
@@ -7653,6 +8690,7 @@
                 <w:szCs w:val="20"/>
               </w:rPr>
             </w:pPr>
+            <w:proofErr w:type="spellStart"/>
             <w:r>
               <w:rPr>
                 <w:rFonts w:ascii="MS Sans Serif" w:hAnsi="MS Sans Serif"/>
@@ -7663,6 +8701,7 @@
               </w:rPr>
               <w:t>load_p</w:t>
             </w:r>
+            <w:proofErr w:type="spellEnd"/>
           </w:p>
         </w:tc>
         <w:tc>
@@ -7683,6 +8722,7 @@
                 <w:szCs w:val="20"/>
               </w:rPr>
             </w:pPr>
+            <w:proofErr w:type="spellStart"/>
             <w:r>
               <w:rPr>
                 <w:rFonts w:ascii="MS Sans Serif" w:hAnsi="MS Sans Serif"/>
@@ -7693,6 +8733,7 @@
               </w:rPr>
               <w:t>eff_p</w:t>
             </w:r>
+            <w:proofErr w:type="spellEnd"/>
           </w:p>
         </w:tc>
       </w:tr>
@@ -9151,7 +10192,43 @@
           <w:color w:val="auto"/>
           <w:szCs w:val="23"/>
         </w:rPr>
-        <w:t xml:space="preserve"> If the user has a map of stream lines in the watershed of interest, he/she should compare it the v_stream map  that is output by  the model. This value also needs to be well estimated in watersheds where tile drainage and ditches are present. This threshold expresses where hydraulic routing is discontinued and where retention stops and the remaining of the pollutant will be exported to the stream. </w:t>
+        <w:t xml:space="preserve"> If the user has a map of stream lines in the watershed of interest, he/she should compare it the </w:t>
+      </w:r>
+      <w:proofErr w:type="spellStart"/>
+      <w:r>
+        <w:rPr>
+          <w:rFonts w:ascii="Times New Roman" w:hAnsi="Times New Roman"/>
+          <w:color w:val="auto"/>
+          <w:szCs w:val="23"/>
+        </w:rPr>
+        <w:t>v_stream</w:t>
+      </w:r>
+      <w:proofErr w:type="spellEnd"/>
+      <w:r>
+        <w:rPr>
+          <w:rFonts w:ascii="Times New Roman" w:hAnsi="Times New Roman"/>
+          <w:color w:val="auto"/>
+          <w:szCs w:val="23"/>
+        </w:rPr>
+        <w:t xml:space="preserve"> </w:t>
+      </w:r>
+      <w:proofErr w:type="gramStart"/>
+      <w:r>
+        <w:rPr>
+          <w:rFonts w:ascii="Times New Roman" w:hAnsi="Times New Roman"/>
+          <w:color w:val="auto"/>
+          <w:szCs w:val="23"/>
+        </w:rPr>
+        <w:t>map  that</w:t>
+      </w:r>
+      <w:proofErr w:type="gramEnd"/>
+      <w:r>
+        <w:rPr>
+          <w:rFonts w:ascii="Times New Roman" w:hAnsi="Times New Roman"/>
+          <w:color w:val="auto"/>
+          <w:szCs w:val="23"/>
+        </w:rPr>
+        <w:t xml:space="preserve"> is output by  the model. This value also needs to be well estimated in watersheds where tile drainage and ditches are present. This threshold expresses where hydraulic routing is discontinued and where retention stops and the remaining of the pollutant will be exported to the stream. </w:t>
       </w:r>
     </w:p>
     <w:p>
@@ -9411,6 +10488,7 @@
         </w:rPr>
         <w:t xml:space="preserve">a. </w:t>
       </w:r>
+      <w:proofErr w:type="spellStart"/>
       <w:r>
         <w:rPr>
           <w:rFonts w:ascii="Times New Roman" w:hAnsi="Times New Roman"/>
@@ -9420,6 +10498,7 @@
         </w:rPr>
         <w:t>ws_id</w:t>
       </w:r>
+      <w:proofErr w:type="spellEnd"/>
       <w:r>
         <w:rPr>
           <w:rFonts w:ascii="Times New Roman" w:hAnsi="Times New Roman"/>
@@ -9480,6 +10559,7 @@
         </w:rPr>
         <w:t xml:space="preserve">b. c. </w:t>
       </w:r>
+      <w:proofErr w:type="spellStart"/>
       <w:r>
         <w:rPr>
           <w:rFonts w:ascii="Times New Roman" w:hAnsi="Times New Roman"/>
@@ -9489,6 +10569,7 @@
         </w:rPr>
         <w:t>ann_load</w:t>
       </w:r>
+      <w:proofErr w:type="spellEnd"/>
       <w:r>
         <w:rPr>
           <w:rFonts w:ascii="Times New Roman" w:hAnsi="Times New Roman"/>
@@ -9527,7 +10608,25 @@
           <w:color w:val="auto"/>
           <w:szCs w:val="23"/>
         </w:rPr>
-        <w:t xml:space="preserve"> Floating point value. It has unit of Kg.yr</w:t>
+        <w:t xml:space="preserve"> </w:t>
+      </w:r>
+      <w:proofErr w:type="gramStart"/>
+      <w:r>
+        <w:rPr>
+          <w:rFonts w:ascii="Times New Roman" w:hAnsi="Times New Roman"/>
+          <w:color w:val="auto"/>
+          <w:szCs w:val="23"/>
+        </w:rPr>
+        <w:t>Floating point value.</w:t>
+      </w:r>
+      <w:proofErr w:type="gramEnd"/>
+      <w:r>
+        <w:rPr>
+          <w:rFonts w:ascii="Times New Roman" w:hAnsi="Times New Roman"/>
+          <w:color w:val="auto"/>
+          <w:szCs w:val="23"/>
+        </w:rPr>
+        <w:t xml:space="preserve"> It has unit of Kg.yr</w:t>
       </w:r>
       <w:r>
         <w:rPr>
@@ -9558,13 +10657,23 @@
           <w:szCs w:val="23"/>
         </w:rPr>
       </w:pPr>
-      <w:r>
-        <w:rPr>
-          <w:rFonts w:ascii="Times New Roman" w:hAnsi="Times New Roman"/>
-          <w:color w:val="auto"/>
-          <w:szCs w:val="23"/>
-        </w:rPr>
-        <w:t xml:space="preserve">d. </w:t>
+      <w:proofErr w:type="gramStart"/>
+      <w:r>
+        <w:rPr>
+          <w:rFonts w:ascii="Times New Roman" w:hAnsi="Times New Roman"/>
+          <w:color w:val="auto"/>
+          <w:szCs w:val="23"/>
+        </w:rPr>
+        <w:t>d</w:t>
+      </w:r>
+      <w:proofErr w:type="gramEnd"/>
+      <w:r>
+        <w:rPr>
+          <w:rFonts w:ascii="Times New Roman" w:hAnsi="Times New Roman"/>
+          <w:color w:val="auto"/>
+          <w:szCs w:val="23"/>
+        </w:rPr>
+        <w:t xml:space="preserve">. </w:t>
       </w:r>
       <w:r>
         <w:rPr>
@@ -9613,8 +10722,18 @@
           <w:color w:val="auto"/>
           <w:szCs w:val="23"/>
         </w:rPr>
-        <w:t xml:space="preserve"> in $ / kg removed.  Floating point value.</w:t>
-      </w:r>
+        <w:t xml:space="preserve"> in $ / kg removed.  </w:t>
+      </w:r>
+      <w:proofErr w:type="gramStart"/>
+      <w:r>
+        <w:rPr>
+          <w:rFonts w:ascii="Times New Roman" w:hAnsi="Times New Roman"/>
+          <w:color w:val="auto"/>
+          <w:szCs w:val="23"/>
+        </w:rPr>
+        <w:t>Floating point value.</w:t>
+      </w:r>
+      <w:proofErr w:type="gramEnd"/>
     </w:p>
     <w:p>
       <w:pPr>
@@ -9635,6 +10754,7 @@
         </w:rPr>
         <w:t xml:space="preserve">e. </w:t>
       </w:r>
+      <w:proofErr w:type="spellStart"/>
       <w:r>
         <w:rPr>
           <w:rFonts w:ascii="Times New Roman" w:hAnsi="Times New Roman"/>
@@ -9642,15 +10762,43 @@
           <w:color w:val="auto"/>
           <w:szCs w:val="23"/>
         </w:rPr>
-        <w:t xml:space="preserve">time_span: </w:t>
-      </w:r>
-      <w:r>
-        <w:rPr>
-          <w:rFonts w:ascii="Times New Roman" w:hAnsi="Times New Roman"/>
-          <w:color w:val="auto"/>
-          <w:szCs w:val="23"/>
-        </w:rPr>
-        <w:t xml:space="preserve">Number of years for which net present value will be calculated.  Integer value. This could be the time span (number of years) of either the same LULC scenario or the water treatment plant life span. </w:t>
+        <w:t>time_span</w:t>
+      </w:r>
+      <w:proofErr w:type="spellEnd"/>
+      <w:r>
+        <w:rPr>
+          <w:rFonts w:ascii="Times New Roman" w:hAnsi="Times New Roman"/>
+          <w:i/>
+          <w:color w:val="auto"/>
+          <w:szCs w:val="23"/>
+        </w:rPr>
+        <w:t xml:space="preserve">: </w:t>
+      </w:r>
+      <w:r>
+        <w:rPr>
+          <w:rFonts w:ascii="Times New Roman" w:hAnsi="Times New Roman"/>
+          <w:color w:val="auto"/>
+          <w:szCs w:val="23"/>
+        </w:rPr>
+        <w:t xml:space="preserve">Number of years for which net present value will be calculated.  </w:t>
+      </w:r>
+      <w:proofErr w:type="gramStart"/>
+      <w:r>
+        <w:rPr>
+          <w:rFonts w:ascii="Times New Roman" w:hAnsi="Times New Roman"/>
+          <w:color w:val="auto"/>
+          <w:szCs w:val="23"/>
+        </w:rPr>
+        <w:t>Integer value.</w:t>
+      </w:r>
+      <w:proofErr w:type="gramEnd"/>
+      <w:r>
+        <w:rPr>
+          <w:rFonts w:ascii="Times New Roman" w:hAnsi="Times New Roman"/>
+          <w:color w:val="auto"/>
+          <w:szCs w:val="23"/>
+        </w:rPr>
+        <w:t xml:space="preserve"> This could be the time span (number of years) of either the same LULC scenario or the water treatment plant life span. </w:t>
       </w:r>
     </w:p>
     <w:p>
@@ -9664,13 +10812,23 @@
           <w:szCs w:val="23"/>
         </w:rPr>
       </w:pPr>
-      <w:r>
-        <w:rPr>
-          <w:rFonts w:ascii="Times New Roman" w:hAnsi="Times New Roman"/>
-          <w:color w:val="auto"/>
-          <w:szCs w:val="23"/>
-        </w:rPr>
-        <w:t xml:space="preserve">f. </w:t>
+      <w:proofErr w:type="gramStart"/>
+      <w:r>
+        <w:rPr>
+          <w:rFonts w:ascii="Times New Roman" w:hAnsi="Times New Roman"/>
+          <w:color w:val="auto"/>
+          <w:szCs w:val="23"/>
+        </w:rPr>
+        <w:t>f</w:t>
+      </w:r>
+      <w:proofErr w:type="gramEnd"/>
+      <w:r>
+        <w:rPr>
+          <w:rFonts w:ascii="Times New Roman" w:hAnsi="Times New Roman"/>
+          <w:color w:val="auto"/>
+          <w:szCs w:val="23"/>
+        </w:rPr>
+        <w:t xml:space="preserve">. </w:t>
       </w:r>
       <w:r>
         <w:rPr>
@@ -9687,8 +10845,18 @@
           <w:color w:val="auto"/>
           <w:szCs w:val="23"/>
         </w:rPr>
-        <w:t>The rate of discount over the time span, used in net present value calculations.  Floating point value.</w:t>
-      </w:r>
+        <w:t xml:space="preserve">The rate of discount over the time span, used in net present value calculations.  </w:t>
+      </w:r>
+      <w:proofErr w:type="gramStart"/>
+      <w:r>
+        <w:rPr>
+          <w:rFonts w:ascii="Times New Roman" w:hAnsi="Times New Roman"/>
+          <w:color w:val="auto"/>
+          <w:szCs w:val="23"/>
+        </w:rPr>
+        <w:t>Floating point value.</w:t>
+      </w:r>
+      <w:proofErr w:type="gramEnd"/>
     </w:p>
     <w:p>
       <w:pPr>
@@ -9877,6 +11045,7 @@
                 <w:bCs/>
               </w:rPr>
             </w:pPr>
+            <w:proofErr w:type="spellStart"/>
             <w:r>
               <w:rPr>
                 <w:rFonts w:ascii="MS Sans Serif" w:hAnsi="MS Sans Serif"/>
@@ -9885,6 +11054,7 @@
               </w:rPr>
               <w:t>ws_id</w:t>
             </w:r>
+            <w:proofErr w:type="spellEnd"/>
           </w:p>
         </w:tc>
         <w:tc>
@@ -9903,6 +11073,7 @@
                 <w:bCs/>
               </w:rPr>
             </w:pPr>
+            <w:proofErr w:type="spellStart"/>
             <w:r>
               <w:rPr>
                 <w:rFonts w:ascii="MS Sans Serif" w:hAnsi="MS Sans Serif"/>
@@ -9911,6 +11082,7 @@
               </w:rPr>
               <w:t>calib</w:t>
             </w:r>
+            <w:proofErr w:type="spellEnd"/>
           </w:p>
         </w:tc>
         <w:tc>
@@ -9928,6 +11100,7 @@
                 <w:bCs/>
               </w:rPr>
             </w:pPr>
+            <w:proofErr w:type="spellStart"/>
             <w:r>
               <w:rPr>
                 <w:rFonts w:ascii="MS Sans Serif" w:hAnsi="MS Sans Serif"/>
@@ -9936,6 +11109,7 @@
               </w:rPr>
               <w:t>ann_load</w:t>
             </w:r>
+            <w:proofErr w:type="spellEnd"/>
           </w:p>
         </w:tc>
         <w:tc>
@@ -9980,6 +11154,7 @@
                 <w:bCs/>
               </w:rPr>
             </w:pPr>
+            <w:proofErr w:type="spellStart"/>
             <w:r>
               <w:rPr>
                 <w:rFonts w:ascii="MS Sans Serif" w:hAnsi="MS Sans Serif"/>
@@ -9988,6 +11163,7 @@
               </w:rPr>
               <w:t>time_span</w:t>
             </w:r>
+            <w:proofErr w:type="spellEnd"/>
           </w:p>
         </w:tc>
         <w:tc>
@@ -10486,8 +11662,13 @@
         </w:rPr>
         <w:t xml:space="preserve">12.  Water Purification threshold table. </w:t>
       </w:r>
-      <w:r>
-        <w:t xml:space="preserve">A table containing annual nutrient load threshold information for each of the points of interest. There must be one row for each watershed in the Watersheds layer. </w:t>
+      <w:proofErr w:type="gramStart"/>
+      <w:r>
+        <w:t>A table containing annual nutrient load threshold information for each of the points of interest.</w:t>
+      </w:r>
+      <w:proofErr w:type="gramEnd"/>
+      <w:r>
+        <w:t xml:space="preserve"> There must be one row for each watershed in the Watersheds layer. </w:t>
       </w:r>
     </w:p>
     <w:p>
@@ -10537,7 +11718,15 @@
         <w:t>File type: *</w:t>
       </w:r>
       <w:r>
-        <w:t>.dbf  or *.mdb</w:t>
+        <w:t>.</w:t>
+      </w:r>
+      <w:proofErr w:type="gramStart"/>
+      <w:r>
+        <w:t>dbf  or</w:t>
+      </w:r>
+      <w:proofErr w:type="gramEnd"/>
+      <w:r>
+        <w:t xml:space="preserve"> *.mdb</w:t>
       </w:r>
     </w:p>
     <w:p>
@@ -10599,6 +11788,7 @@
       <w:r>
         <w:t xml:space="preserve">a. </w:t>
       </w:r>
+      <w:proofErr w:type="spellStart"/>
       <w:r>
         <w:rPr>
           <w:i/>
@@ -10606,6 +11796,7 @@
         </w:rPr>
         <w:t>ws_id</w:t>
       </w:r>
+      <w:proofErr w:type="spellEnd"/>
       <w:r>
         <w:t xml:space="preserve"> (watershed ID): Unique integer value for each watershed, which must correspond to values in the Watersheds layer.</w:t>
       </w:r>
@@ -10622,12 +11813,14 @@
       <w:r>
         <w:t xml:space="preserve">b. </w:t>
       </w:r>
+      <w:proofErr w:type="spellStart"/>
       <w:r>
         <w:rPr>
           <w:i/>
         </w:rPr>
         <w:t>thresh_n</w:t>
       </w:r>
+      <w:proofErr w:type="spellEnd"/>
       <w:r>
         <w:rPr>
           <w:i/>
@@ -10646,14 +11839,24 @@
         </w:rPr>
         <w:t xml:space="preserve"> </w:t>
       </w:r>
+      <w:proofErr w:type="spellStart"/>
       <w:r>
         <w:rPr>
           <w:i/>
         </w:rPr>
         <w:t>thresh_p</w:t>
       </w:r>
-      <w:r>
-        <w:t>: The total critical annual nutrient loading allowed for the nutrient of interest at the point of interest. Floating point value. It has unit of Kg.yr</w:t>
+      <w:proofErr w:type="spellEnd"/>
+      <w:r>
+        <w:t xml:space="preserve">: The total critical annual nutrient loading allowed for the nutrient of interest at the point of interest. </w:t>
+      </w:r>
+      <w:proofErr w:type="gramStart"/>
+      <w:r>
+        <w:t>Floating point value.</w:t>
+      </w:r>
+      <w:proofErr w:type="gramEnd"/>
+      <w:r>
+        <w:t xml:space="preserve"> It has unit of Kg.yr</w:t>
       </w:r>
       <w:r>
         <w:rPr>
@@ -10760,6 +11963,7 @@
       <w:r>
         <w:t xml:space="preserve">Before running the Water Purification Nutrient Retention model, make sure that the </w:t>
       </w:r>
+      <w:proofErr w:type="spellStart"/>
       <w:r>
         <w:rPr>
           <w:smallCaps/>
@@ -10775,9 +11979,11 @@
         </w:rPr>
         <w:t>VEST</w:t>
       </w:r>
+      <w:proofErr w:type="spellEnd"/>
       <w:r>
         <w:t xml:space="preserve"> toolbox has been added to your </w:t>
       </w:r>
+      <w:proofErr w:type="spellStart"/>
       <w:r>
         <w:rPr>
           <w:smallCaps/>
@@ -10796,6 +12002,7 @@
       <w:r>
         <w:t>ap</w:t>
       </w:r>
+      <w:proofErr w:type="spellEnd"/>
       <w:r>
         <w:t xml:space="preserve"> document, as described in the </w:t>
       </w:r>
@@ -10866,6 +12073,7 @@
       <w:r>
         <w:t xml:space="preserve"> the data you use to run your model.  If this is your first time using </w:t>
       </w:r>
+      <w:proofErr w:type="spellStart"/>
       <w:r>
         <w:rPr>
           <w:smallCaps/>
@@ -10881,6 +12089,7 @@
         </w:rPr>
         <w:t>VEST</w:t>
       </w:r>
+      <w:proofErr w:type="spellEnd"/>
       <w:r>
         <w:t xml:space="preserve"> and you wish to use sample data, you can use the data provided in InVEST-Setup.exe.  If you </w:t>
       </w:r>
@@ -10888,7 +12097,15 @@
         <w:t>installed</w:t>
       </w:r>
       <w:r>
-        <w:t xml:space="preserve"> the InVEST files </w:t>
+        <w:t xml:space="preserve"> the </w:t>
+      </w:r>
+      <w:proofErr w:type="spellStart"/>
+      <w:r>
+        <w:t>InVEST</w:t>
+      </w:r>
+      <w:proofErr w:type="spellEnd"/>
+      <w:r>
+        <w:t xml:space="preserve"> files </w:t>
       </w:r>
       <w:r>
         <w:t>on</w:t>
@@ -10912,20 +12129,40 @@
         <w:t xml:space="preserve"> chapter), </w:t>
       </w:r>
       <w:r>
-        <w:t>you should see a folder named /InVEST/</w:t>
-      </w:r>
+        <w:t>you should see a folder named /</w:t>
+      </w:r>
+      <w:proofErr w:type="spellStart"/>
+      <w:r>
+        <w:t>InVEST</w:t>
+      </w:r>
+      <w:proofErr w:type="spellEnd"/>
+      <w:r>
+        <w:t>/</w:t>
+      </w:r>
+      <w:proofErr w:type="spellStart"/>
       <w:r>
         <w:rPr>
           <w:b/>
         </w:rPr>
         <w:t>WP_Nutrient_Retention</w:t>
       </w:r>
-      <w:r>
-        <w:t>. This folder will be your workspace. The input files are in /InVEST/</w:t>
-      </w:r>
+      <w:proofErr w:type="spellEnd"/>
+      <w:r>
+        <w:t>. This folder will be your workspace. The input files are in /</w:t>
+      </w:r>
+      <w:proofErr w:type="spellStart"/>
+      <w:r>
+        <w:t>InVEST</w:t>
+      </w:r>
+      <w:proofErr w:type="spellEnd"/>
+      <w:r>
+        <w:t>/</w:t>
+      </w:r>
+      <w:proofErr w:type="spellStart"/>
       <w:r>
         <w:t>Base_Data</w:t>
       </w:r>
+      <w:proofErr w:type="spellEnd"/>
       <w:r>
         <w:rPr>
           <w:b/>
@@ -10955,6 +12192,7 @@
       <w:r>
         <w:t xml:space="preserve">Open an </w:t>
       </w:r>
+      <w:proofErr w:type="spellStart"/>
       <w:r>
         <w:rPr>
           <w:smallCaps/>
@@ -10973,6 +12211,7 @@
       <w:r>
         <w:t>ap</w:t>
       </w:r>
+      <w:proofErr w:type="spellEnd"/>
       <w:r>
         <w:t xml:space="preserve"> document to run </w:t>
       </w:r>
@@ -11022,6 +12261,7 @@
         </w:rPr>
         <w:t>I</w:t>
       </w:r>
+      <w:proofErr w:type="spellStart"/>
       <w:r>
         <w:t>n</w:t>
       </w:r>
@@ -11032,6 +12272,7 @@
         </w:rPr>
         <w:t>VEST</w:t>
       </w:r>
+      <w:proofErr w:type="spellEnd"/>
       <w:r>
         <w:rPr>
           <w:noProof/>
@@ -11041,6 +12282,7 @@
       <w:r>
         <w:t xml:space="preserve"> in </w:t>
       </w:r>
+      <w:proofErr w:type="spellStart"/>
       <w:r>
         <w:rPr>
           <w:smallCaps/>
@@ -11059,9 +12301,11 @@
       <w:r>
         <w:t>oolbox</w:t>
       </w:r>
+      <w:proofErr w:type="spellEnd"/>
       <w:r>
         <w:t xml:space="preserve">. </w:t>
       </w:r>
+      <w:proofErr w:type="spellStart"/>
       <w:r>
         <w:rPr>
           <w:smallCaps/>
@@ -11080,6 +12324,7 @@
       <w:r>
         <w:t>oolbox</w:t>
       </w:r>
+      <w:proofErr w:type="spellEnd"/>
       <w:r>
         <w:t xml:space="preserve"> </w:t>
       </w:r>
@@ -11089,6 +12334,7 @@
       <w:r>
         <w:t xml:space="preserve"> open in </w:t>
       </w:r>
+      <w:proofErr w:type="spellStart"/>
       <w:r>
         <w:rPr>
           <w:smallCaps/>
@@ -11107,9 +12353,11 @@
       <w:r>
         <w:t>ap</w:t>
       </w:r>
+      <w:proofErr w:type="spellEnd"/>
       <w:r>
         <w:t xml:space="preserve">, but if it is not, click on the </w:t>
       </w:r>
+      <w:proofErr w:type="spellStart"/>
       <w:r>
         <w:rPr>
           <w:smallCaps/>
@@ -11128,6 +12376,7 @@
       <w:r>
         <w:t>oolbox</w:t>
       </w:r>
+      <w:proofErr w:type="spellEnd"/>
       <w:r>
         <w:rPr>
           <w:smallCaps/>
@@ -11156,7 +12405,15 @@
         <w:t>o</w:t>
       </w:r>
       <w:r>
-        <w:t>t see the InVEST toolbox.</w:t>
+        <w:t xml:space="preserve">t see the </w:t>
+      </w:r>
+      <w:proofErr w:type="spellStart"/>
+      <w:r>
+        <w:t>InVEST</w:t>
+      </w:r>
+      <w:proofErr w:type="spellEnd"/>
+      <w:r>
+        <w:t xml:space="preserve"> toolbox.</w:t>
       </w:r>
       <w:r>
         <w:t xml:space="preserve">  </w:t>
@@ -11185,6 +12442,7 @@
       <w:r>
         <w:t xml:space="preserve">the plus sign on the left side of the </w:t>
       </w:r>
+      <w:proofErr w:type="spellStart"/>
       <w:r>
         <w:rPr>
           <w:smallCaps/>
@@ -11200,6 +12458,7 @@
         </w:rPr>
         <w:t>VEST</w:t>
       </w:r>
+      <w:proofErr w:type="spellEnd"/>
       <w:r>
         <w:t xml:space="preserve"> toolbox to </w:t>
       </w:r>
@@ -11209,9 +12468,11 @@
       <w:r>
         <w:t xml:space="preserve">.  Double-click on </w:t>
       </w:r>
+      <w:proofErr w:type="spellStart"/>
       <w:r>
         <w:t>Nutrient_Retention</w:t>
       </w:r>
+      <w:proofErr w:type="spellEnd"/>
       <w:r>
         <w:t xml:space="preserve">. </w:t>
       </w:r>
@@ -11560,6 +12821,7 @@
       <w:r>
         <w:t>utput from Water Yield</w:t>
       </w:r>
+      <w:proofErr w:type="gramStart"/>
       <w:r>
         <w:t xml:space="preserve">, </w:t>
       </w:r>
@@ -11567,8 +12829,23 @@
         <w:rPr>
           <w:b/>
         </w:rPr>
-        <w:t xml:space="preserve"> Output\Pixel\wyield</w:t>
-      </w:r>
+        <w:t xml:space="preserve"> Output</w:t>
+      </w:r>
+      <w:proofErr w:type="gramEnd"/>
+      <w:r>
+        <w:rPr>
+          <w:b/>
+        </w:rPr>
+        <w:t>\Pixel\</w:t>
+      </w:r>
+      <w:proofErr w:type="spellStart"/>
+      <w:r>
+        <w:rPr>
+          <w:b/>
+        </w:rPr>
+        <w:t>wyield</w:t>
+      </w:r>
+      <w:proofErr w:type="spellEnd"/>
       <w:r>
         <w:t xml:space="preserve">, </w:t>
       </w:r>
@@ -11583,17 +12860,29 @@
           <w:b/>
           <w:u w:val="single"/>
         </w:rPr>
-        <w:t>Make sure to select one of the Nutrient Type boxes, the model needs one of the two to be checked to run</w:t>
-      </w:r>
+        <w:t xml:space="preserve">Make sure to select one of the Nutrient Type boxes, the model needs one of the two to be checked to </w:t>
+      </w:r>
+      <w:proofErr w:type="gramStart"/>
       <w:r>
         <w:rPr>
           <w:b/>
           <w:u w:val="single"/>
         </w:rPr>
+        <w:t>run</w:t>
+      </w:r>
+      <w:r>
+        <w:rPr>
+          <w:b/>
+          <w:u w:val="single"/>
+        </w:rPr>
         <w:t xml:space="preserve"> </w:t>
       </w:r>
       <w:r>
-        <w:t xml:space="preserve"> You may </w:t>
+        <w:t xml:space="preserve"> You</w:t>
+      </w:r>
+      <w:proofErr w:type="gramEnd"/>
+      <w:r>
+        <w:t xml:space="preserve"> may </w:t>
       </w:r>
       <w:r>
         <w:t>see (optional) after Nitrogen or Phosphorus, but you still need to check the box of the nutrient you are interested in.</w:t>
@@ -11792,6 +13081,7 @@
       <w:r>
         <w:t xml:space="preserve">Load the output grids into </w:t>
       </w:r>
+      <w:proofErr w:type="spellStart"/>
       <w:r>
         <w:rPr>
           <w:smallCaps/>
@@ -11810,6 +13100,7 @@
       <w:r>
         <w:t>ap</w:t>
       </w:r>
+      <w:proofErr w:type="spellEnd"/>
       <w:r>
         <w:rPr>
           <w:smallCaps/>
@@ -11873,13 +13164,27 @@
         <w:rPr>
           <w:szCs w:val="23"/>
         </w:rPr>
-        <w:t xml:space="preserve"> outputs from Nutrient Removal are required, Service\nret_</w:t>
-      </w:r>
-      <w:r>
-        <w:rPr>
-          <w:szCs w:val="23"/>
-        </w:rPr>
-        <w:t>sm, Output\nutrient_watershed.dbf, and Output\nutrient_</w:t>
+        <w:t xml:space="preserve"> outputs from Nutrient Removal are required, Service\</w:t>
+      </w:r>
+      <w:proofErr w:type="spellStart"/>
+      <w:r>
+        <w:rPr>
+          <w:szCs w:val="23"/>
+        </w:rPr>
+        <w:t>nret_</w:t>
+      </w:r>
+      <w:r>
+        <w:rPr>
+          <w:szCs w:val="23"/>
+        </w:rPr>
+        <w:t>sm</w:t>
+      </w:r>
+      <w:proofErr w:type="spellEnd"/>
+      <w:r>
+        <w:rPr>
+          <w:szCs w:val="23"/>
+        </w:rPr>
+        <w:t>, Output\nutrient_watershed.dbf, and Output\nutrient_</w:t>
       </w:r>
       <w:r>
         <w:rPr>
@@ -11891,13 +13196,27 @@
         <w:rPr>
           <w:szCs w:val="23"/>
         </w:rPr>
-        <w:t>subwatershed.dbf.</w:t>
-      </w:r>
-      <w:r>
-        <w:rPr>
-          <w:szCs w:val="23"/>
-        </w:rPr>
-        <w:t xml:space="preserve">.  The interface is below: </w:t>
+        <w:t>subwatershed.dbf</w:t>
+      </w:r>
+      <w:proofErr w:type="gramStart"/>
+      <w:r>
+        <w:rPr>
+          <w:szCs w:val="23"/>
+        </w:rPr>
+        <w:t>.</w:t>
+      </w:r>
+      <w:r>
+        <w:rPr>
+          <w:szCs w:val="23"/>
+        </w:rPr>
+        <w:t>.</w:t>
+      </w:r>
+      <w:proofErr w:type="gramEnd"/>
+      <w:r>
+        <w:rPr>
+          <w:szCs w:val="23"/>
+        </w:rPr>
+        <w:t xml:space="preserve">  The interface is below: </w:t>
       </w:r>
     </w:p>
     <w:p>
@@ -12039,6 +13358,7 @@
       <w:r>
         <w:t xml:space="preserve">Load the output grids into </w:t>
       </w:r>
+      <w:proofErr w:type="spellStart"/>
       <w:r>
         <w:rPr>
           <w:smallCaps/>
@@ -12057,6 +13377,7 @@
       <w:r>
         <w:t>ap</w:t>
       </w:r>
+      <w:proofErr w:type="spellEnd"/>
       <w:r>
         <w:rPr>
           <w:smallCaps/>
@@ -12268,15 +13589,24 @@
           <w:b/>
           <w:szCs w:val="23"/>
         </w:rPr>
-        <w:t>\adjl_</w:t>
-      </w:r>
+        <w:t>\</w:t>
+      </w:r>
+      <w:proofErr w:type="spellStart"/>
       <w:r>
         <w:rPr>
           <w:b/>
           <w:szCs w:val="23"/>
         </w:rPr>
+        <w:t>adjl_</w:t>
+      </w:r>
+      <w:r>
+        <w:rPr>
+          <w:b/>
+          <w:szCs w:val="23"/>
+        </w:rPr>
         <w:t>mn</w:t>
       </w:r>
+      <w:proofErr w:type="spellEnd"/>
       <w:r>
         <w:rPr>
           <w:szCs w:val="23"/>
@@ -12342,6 +13672,7 @@
         </w:rPr>
         <w:t>Output\</w:t>
       </w:r>
+      <w:proofErr w:type="spellStart"/>
       <w:r>
         <w:rPr>
           <w:rFonts w:ascii="Times New Roman" w:hAnsi="Times New Roman"/>
@@ -12360,6 +13691,7 @@
         </w:rPr>
         <w:t>sm</w:t>
       </w:r>
+      <w:proofErr w:type="spellEnd"/>
       <w:r>
         <w:rPr>
           <w:rFonts w:ascii="Times New Roman" w:hAnsi="Times New Roman"/>
@@ -12428,6 +13760,7 @@
         </w:rPr>
         <w:t>Service\</w:t>
       </w:r>
+      <w:proofErr w:type="spellStart"/>
       <w:r>
         <w:rPr>
           <w:rFonts w:ascii="Times New Roman" w:hAnsi="Times New Roman"/>
@@ -12446,6 +13779,7 @@
         </w:rPr>
         <w:t>sm</w:t>
       </w:r>
+      <w:proofErr w:type="spellEnd"/>
       <w:r>
         <w:rPr>
           <w:rFonts w:ascii="Times New Roman" w:hAnsi="Times New Roman"/>
@@ -12492,6 +13826,7 @@
         </w:rPr>
         <w:t>Service\</w:t>
       </w:r>
+      <w:proofErr w:type="spellStart"/>
       <w:r>
         <w:rPr>
           <w:rFonts w:ascii="Times New Roman" w:hAnsi="Times New Roman"/>
@@ -12510,6 +13845,7 @@
         </w:rPr>
         <w:t>mn</w:t>
       </w:r>
+      <w:proofErr w:type="spellEnd"/>
       <w:r>
         <w:rPr>
           <w:rFonts w:ascii="Times New Roman" w:hAnsi="Times New Roman"/>
@@ -12539,6 +13875,7 @@
       <w:r>
         <w:t>Output\</w:t>
       </w:r>
+      <w:proofErr w:type="spellStart"/>
       <w:r>
         <w:rPr>
           <w:b/>
@@ -12551,6 +13888,7 @@
         </w:rPr>
         <w:t>mn</w:t>
       </w:r>
+      <w:proofErr w:type="spellEnd"/>
       <w:r>
         <w:t xml:space="preserve"> (kg/</w:t>
       </w:r>
@@ -12590,6 +13928,7 @@
       <w:r>
         <w:t>Output\</w:t>
       </w:r>
+      <w:proofErr w:type="spellStart"/>
       <w:r>
         <w:rPr>
           <w:b/>
@@ -12602,6 +13941,7 @@
         </w:rPr>
         <w:t>sm</w:t>
       </w:r>
+      <w:proofErr w:type="spellEnd"/>
       <w:r>
         <w:rPr>
           <w:b/>
@@ -12804,6 +14144,7 @@
         </w:rPr>
         <w:t>Service\</w:t>
       </w:r>
+      <w:proofErr w:type="spellStart"/>
       <w:r>
         <w:rPr>
           <w:rFonts w:ascii="Times New Roman" w:hAnsi="Times New Roman"/>
@@ -12812,6 +14153,7 @@
         </w:rPr>
         <w:t>nut_val</w:t>
       </w:r>
+      <w:proofErr w:type="spellEnd"/>
       <w:r>
         <w:rPr>
           <w:rFonts w:ascii="Times New Roman" w:hAnsi="Times New Roman"/>
@@ -13317,13 +14659,23 @@
       <w:r>
         <w:t xml:space="preserve">In general, the FAO </w:t>
       </w:r>
+      <w:proofErr w:type="spellStart"/>
       <w:r>
         <w:rPr>
           <w:rFonts w:ascii="Times New Roman" w:hAnsi="Times New Roman" w:cs="Times"/>
           <w:color w:val="000000"/>
           <w:szCs w:val="23"/>
         </w:rPr>
-        <w:t xml:space="preserve">Geonetwork could be a valuable data source for different GIS layers for users outside the United States: </w:t>
+        <w:t>Geonetwork</w:t>
+      </w:r>
+      <w:proofErr w:type="spellEnd"/>
+      <w:r>
+        <w:rPr>
+          <w:rFonts w:ascii="Times New Roman" w:hAnsi="Times New Roman" w:cs="Times"/>
+          <w:color w:val="000000"/>
+          <w:szCs w:val="23"/>
+        </w:rPr>
+        <w:t xml:space="preserve"> could be a valuable data source for different GIS layers for users outside the United States: </w:t>
       </w:r>
       <w:hyperlink r:id="rId26" w:history="1">
         <w:r>
@@ -13401,30 +14753,45 @@
         </w:r>
       </w:hyperlink>
       <w:r>
-        <w:t xml:space="preserve">.  NASA provides free global 30m DEM data at  </w:t>
+        <w:t xml:space="preserve">.  NASA provides free global 30m DEM data </w:t>
+      </w:r>
+      <w:proofErr w:type="gramStart"/>
+      <w:r>
+        <w:t xml:space="preserve">at  </w:t>
+      </w:r>
+      <w:proofErr w:type="gramEnd"/>
+      <w:r>
+        <w:fldChar w:fldCharType="begin"/>
+      </w:r>
+      <w:r>
+        <w:instrText>HYPERLINK "http://asterweb.jpl.nasa.gov/gdem-wist.asp"</w:instrText>
+      </w:r>
+      <w:r>
+        <w:fldChar w:fldCharType="separate"/>
+      </w:r>
+      <w:r>
+        <w:rPr>
+          <w:rStyle w:val="Hyperlink"/>
+          <w:rFonts w:eastAsia="Calibri"/>
+        </w:rPr>
+        <w:t>http://asterweb.jpl.nasa.gov/gdem-wist.asp</w:t>
+      </w:r>
+      <w:r>
+        <w:fldChar w:fldCharType="end"/>
+      </w:r>
+      <w:r>
+        <w:rPr>
+          <w:color w:val="000000"/>
+        </w:rPr>
+        <w:t xml:space="preserve"> </w:t>
+      </w:r>
+      <w:r>
+        <w:rPr>
+          <w:rFonts w:eastAsia="Batang"/>
+        </w:rPr>
+        <w:t xml:space="preserve">as does USGS - </w:t>
       </w:r>
       <w:hyperlink r:id="rId28" w:history="1">
-        <w:r>
-          <w:rPr>
-            <w:rStyle w:val="Hyperlink"/>
-            <w:rFonts w:eastAsia="Calibri"/>
-          </w:rPr>
-          <w:t>http://asterweb.jpl.nasa.gov/gdem-wist.asp</w:t>
-        </w:r>
-      </w:hyperlink>
-      <w:r>
-        <w:rPr>
-          <w:color w:val="000000"/>
-        </w:rPr>
-        <w:t xml:space="preserve"> </w:t>
-      </w:r>
-      <w:r>
-        <w:rPr>
-          <w:rFonts w:eastAsia="Batang"/>
-        </w:rPr>
-        <w:t xml:space="preserve">as does USGS - </w:t>
-      </w:r>
-      <w:hyperlink r:id="rId29" w:history="1">
         <w:r>
           <w:rPr>
             <w:rStyle w:val="Hyperlink"/>
@@ -13439,7 +14806,7 @@
         </w:rPr>
         <w:t xml:space="preserve"> and </w:t>
       </w:r>
-      <w:hyperlink r:id="rId30" w:history="1">
+      <w:hyperlink r:id="rId29" w:history="1">
         <w:r>
           <w:rPr>
             <w:rStyle w:val="Hyperlink"/>
@@ -13455,7 +14822,15 @@
         <w:t xml:space="preserve">.  </w:t>
       </w:r>
       <w:r>
-        <w:t xml:space="preserve"> Or, it may be purchased relatively inexpensively at sites such as MapMart (</w:t>
+        <w:t xml:space="preserve"> Or, it may be purchased relatively inexpensively at sites such as </w:t>
+      </w:r>
+      <w:proofErr w:type="spellStart"/>
+      <w:r>
+        <w:t>MapMart</w:t>
+      </w:r>
+      <w:proofErr w:type="spellEnd"/>
+      <w:r>
+        <w:t xml:space="preserve"> (</w:t>
       </w:r>
       <w:r>
         <w:rPr>
@@ -13609,7 +14984,7 @@
         </w:rPr>
         <w:t xml:space="preserve">The FAO also provides global soil data in their Harmonized World Soil Database:  </w:t>
       </w:r>
-      <w:hyperlink r:id="rId31" w:history="1">
+      <w:hyperlink r:id="rId30" w:history="1">
         <w:r>
           <w:rPr>
             <w:rStyle w:val="Hyperlink"/>
@@ -13673,7 +15048,17 @@
           <w:szCs w:val="23"/>
           <w:u w:val="single"/>
         </w:rPr>
-        <w:t xml:space="preserve">http://soils.usda.gov/survey/geography/statsgo/ </w:t>
+        <w:t>http://soils.usda.gov/survey/geography/statsgo</w:t>
+      </w:r>
+      <w:proofErr w:type="gramStart"/>
+      <w:r>
+        <w:rPr>
+          <w:rFonts w:ascii="Times New Roman" w:hAnsi="Times New Roman" w:cs="Times"/>
+          <w:color w:val="0000FF"/>
+          <w:szCs w:val="23"/>
+          <w:u w:val="single"/>
+        </w:rPr>
+        <w:t xml:space="preserve">/ </w:t>
       </w:r>
       <w:r>
         <w:rPr>
@@ -13681,7 +15066,34 @@
           <w:color w:val="000000"/>
           <w:szCs w:val="23"/>
         </w:rPr>
-        <w:t xml:space="preserve">. Where available SSURGO data should be used, as it is much more detailed than STATSGO. Where gaps occur in the SSURGO data, STATSGO can be used to fill in the blanks. </w:t>
+        <w:t>.</w:t>
+      </w:r>
+      <w:proofErr w:type="gramEnd"/>
+      <w:r>
+        <w:rPr>
+          <w:rFonts w:ascii="Times New Roman" w:hAnsi="Times New Roman" w:cs="Times"/>
+          <w:color w:val="000000"/>
+          <w:szCs w:val="23"/>
+        </w:rPr>
+        <w:t xml:space="preserve"> </w:t>
+      </w:r>
+      <w:proofErr w:type="gramStart"/>
+      <w:r>
+        <w:rPr>
+          <w:rFonts w:ascii="Times New Roman" w:hAnsi="Times New Roman" w:cs="Times"/>
+          <w:color w:val="000000"/>
+          <w:szCs w:val="23"/>
+        </w:rPr>
+        <w:t>Where available SSURGO data should be used, as it is much more detailed than STATSGO.</w:t>
+      </w:r>
+      <w:proofErr w:type="gramEnd"/>
+      <w:r>
+        <w:rPr>
+          <w:rFonts w:ascii="Times New Roman" w:hAnsi="Times New Roman" w:cs="Times"/>
+          <w:color w:val="000000"/>
+          <w:szCs w:val="23"/>
+        </w:rPr>
+        <w:t xml:space="preserve"> Where gaps occur in the SSURGO data, STATSGO can be used to fill in the blanks. </w:t>
       </w:r>
     </w:p>
     <w:p>
@@ -13727,7 +15139,7 @@
         </w:rPr>
         <w:t xml:space="preserve"> depth of all horizons within a soil class component, and then a weighted average of the components should be estimated. This can be a tricky GIS analysis: In the US soil categories, each soil property polygon can contain a number of soil type components with unique properties, and each component may have different soil horizon layers, also with unique properties. Processing requires careful weighting across components and horizons. The Soil Data Viewer (</w:t>
       </w:r>
-      <w:hyperlink r:id="rId32" w:history="1">
+      <w:hyperlink r:id="rId31" w:history="1">
         <w:r>
           <w:rPr>
             <w:rStyle w:val="Hyperlink"/>
@@ -13743,7 +15155,25 @@
           <w:color w:val="000000"/>
           <w:szCs w:val="23"/>
         </w:rPr>
-        <w:t xml:space="preserve">), a free ArcMap extension from the NRCS, does this soil data processing for the user and should be used whenever possible. </w:t>
+        <w:t xml:space="preserve">), a free </w:t>
+      </w:r>
+      <w:proofErr w:type="spellStart"/>
+      <w:r>
+        <w:rPr>
+          <w:rFonts w:ascii="Times New Roman" w:hAnsi="Times New Roman" w:cs="Times"/>
+          <w:color w:val="000000"/>
+          <w:szCs w:val="23"/>
+        </w:rPr>
+        <w:t>ArcMap</w:t>
+      </w:r>
+      <w:proofErr w:type="spellEnd"/>
+      <w:r>
+        <w:rPr>
+          <w:rFonts w:ascii="Times New Roman" w:hAnsi="Times New Roman" w:cs="Times"/>
+          <w:color w:val="000000"/>
+          <w:szCs w:val="23"/>
+        </w:rPr>
+        <w:t xml:space="preserve"> extension from the NRCS, does this soil data processing for the user and should be used whenever possible. </w:t>
       </w:r>
     </w:p>
     <w:p>
@@ -13938,7 +15368,7 @@
         </w:rPr>
         <w:t xml:space="preserve"> data is available from the University of Maryland's Global Land Cover Facility: </w:t>
       </w:r>
-      <w:hyperlink r:id="rId33" w:history="1">
+      <w:hyperlink r:id="rId32" w:history="1">
         <w:r>
           <w:rPr>
             <w:rStyle w:val="Hyperlink"/>
@@ -13964,7 +15394,7 @@
         </w:rPr>
         <w:t xml:space="preserve">  Data for the U.S. for 1992 and 2001 is provided by the EPA in their National Land Cover Data product: </w:t>
       </w:r>
-      <w:hyperlink r:id="rId34" w:history="1">
+      <w:hyperlink r:id="rId33" w:history="1">
         <w:r>
           <w:rPr>
             <w:rStyle w:val="Hyperlink"/>
@@ -14000,7 +15430,25 @@
           <w:color w:val="000000"/>
           <w:szCs w:val="23"/>
         </w:rPr>
-        <w:t>The simplest categorization of LULCs on the landscape involves delineation by land cover only (e.g., cropland, temperate conifer forest, prairie). Several global and regional land cover classifications are available (e.g., Anderson et al. 1976), and often detailed land</w:t>
+        <w:t xml:space="preserve">The simplest categorization of LULCs on the landscape involves delineation by land cover only (e.g., cropland, temperate conifer forest, </w:t>
+      </w:r>
+      <w:proofErr w:type="gramStart"/>
+      <w:r>
+        <w:rPr>
+          <w:rFonts w:ascii="Times New Roman" w:hAnsi="Times New Roman" w:cs="Times"/>
+          <w:color w:val="000000"/>
+          <w:szCs w:val="23"/>
+        </w:rPr>
+        <w:t>prairie</w:t>
+      </w:r>
+      <w:proofErr w:type="gramEnd"/>
+      <w:r>
+        <w:rPr>
+          <w:rFonts w:ascii="Times New Roman" w:hAnsi="Times New Roman" w:cs="Times"/>
+          <w:color w:val="000000"/>
+          <w:szCs w:val="23"/>
+        </w:rPr>
+        <w:t>). Several global and regional land cover classifications are available (e.g., Anderson et al. 1976), and often detailed land</w:t>
       </w:r>
       <w:r>
         <w:rPr>
@@ -14036,7 +15484,25 @@
           <w:color w:val="000000"/>
           <w:szCs w:val="23"/>
         </w:rPr>
-        <w:t xml:space="preserve">The categorization of land use types depends on the model and how much data is available for each of the land types. The user should only break up a land use type if it will provide more accuracy in modeling. For instance, for the Water Purification: Nutrient Retention model the user should only break up ‘crops’ into different crop types if they have information on the difference in nutrient loading between crops. Along the same lines, the user should only break the forest land type into specific species for the water supply model if information is available on the root depth and evapotranspiration coefficients for the different species. </w:t>
+        <w:t xml:space="preserve">The categorization of land use types depends on the model and how much data is available for each of the land types. The user should only break up a land use type if it will provide more accuracy in modeling. For instance, for the Water Purification: Nutrient Retention model the user should only break up ‘crops’ into different crop types if they have information on the difference in nutrient loading between crops. Along the same lines, the user should only break the forest land type into specific species for the water supply model if information is available on the root depth and </w:t>
+      </w:r>
+      <w:proofErr w:type="spellStart"/>
+      <w:r>
+        <w:rPr>
+          <w:rFonts w:ascii="Times New Roman" w:hAnsi="Times New Roman" w:cs="Times"/>
+          <w:color w:val="000000"/>
+          <w:szCs w:val="23"/>
+        </w:rPr>
+        <w:t>evapotranspiration</w:t>
+      </w:r>
+      <w:proofErr w:type="spellEnd"/>
+      <w:r>
+        <w:rPr>
+          <w:rFonts w:ascii="Times New Roman" w:hAnsi="Times New Roman" w:cs="Times"/>
+          <w:color w:val="000000"/>
+          <w:szCs w:val="23"/>
+        </w:rPr>
+        <w:t xml:space="preserve"> coefficients for the different species. </w:t>
       </w:r>
     </w:p>
     <w:p>
@@ -14104,7 +15570,7 @@
         </w:rPr>
         <w:t>atersheds should be delineated by the user, based on the location of reservoirs or other points of interest. Exact locations of specific structures, such as reservoirs, should be obtained from the managing entity or may be obtained on the web at sites such as the National Inventory of Dams (</w:t>
       </w:r>
-      <w:hyperlink r:id="rId35" w:history="1">
+      <w:hyperlink r:id="rId34" w:history="1">
         <w:r>
           <w:rPr>
             <w:rStyle w:val="Hyperlink"/>
@@ -14138,15 +15604,67 @@
         </w:rPr>
       </w:pPr>
       <w:r>
-        <w:t xml:space="preserve">Watersheds that contribute to the points of interest must be generated.  If known correct watershed maps exist, they should be used.  Otherwise, watersheds and sub-watersheds can be generated in ArcMap using a hydrologically-correct digital elevation model. </w:t>
-      </w:r>
-      <w:r>
-        <w:rPr>
-          <w:rFonts w:ascii="Times New Roman" w:hAnsi="Times New Roman"/>
-          <w:color w:val="auto"/>
-          <w:szCs w:val="23"/>
-        </w:rPr>
-        <w:t xml:space="preserve">Due to limitations in ArcMap geoprocessing, the maximum size of a sub-watershed that can be processed by the Nutrient Retention tool is approximately the equivalent of 4000x4000 cells, at the smallest cell size of all input grids. </w:t>
+        <w:t xml:space="preserve">Watersheds that contribute to the points of interest must be generated.  If known correct watershed maps exist, they should be used.  Otherwise, watersheds and sub-watersheds can be generated in </w:t>
+      </w:r>
+      <w:proofErr w:type="spellStart"/>
+      <w:r>
+        <w:t>ArcMap</w:t>
+      </w:r>
+      <w:proofErr w:type="spellEnd"/>
+      <w:r>
+        <w:t xml:space="preserve"> using a </w:t>
+      </w:r>
+      <w:proofErr w:type="spellStart"/>
+      <w:r>
+        <w:t>hydrologically</w:t>
+      </w:r>
+      <w:proofErr w:type="spellEnd"/>
+      <w:r>
+        <w:t xml:space="preserve">-correct digital elevation model. </w:t>
+      </w:r>
+      <w:r>
+        <w:rPr>
+          <w:rFonts w:ascii="Times New Roman" w:hAnsi="Times New Roman"/>
+          <w:color w:val="auto"/>
+          <w:szCs w:val="23"/>
+        </w:rPr>
+        <w:t xml:space="preserve">Due to limitations in </w:t>
+      </w:r>
+      <w:proofErr w:type="spellStart"/>
+      <w:r>
+        <w:rPr>
+          <w:rFonts w:ascii="Times New Roman" w:hAnsi="Times New Roman"/>
+          <w:color w:val="auto"/>
+          <w:szCs w:val="23"/>
+        </w:rPr>
+        <w:t>ArcMap</w:t>
+      </w:r>
+      <w:proofErr w:type="spellEnd"/>
+      <w:r>
+        <w:rPr>
+          <w:rFonts w:ascii="Times New Roman" w:hAnsi="Times New Roman"/>
+          <w:color w:val="auto"/>
+          <w:szCs w:val="23"/>
+        </w:rPr>
+        <w:t xml:space="preserve"> </w:t>
+      </w:r>
+      <w:proofErr w:type="spellStart"/>
+      <w:r>
+        <w:rPr>
+          <w:rFonts w:ascii="Times New Roman" w:hAnsi="Times New Roman"/>
+          <w:color w:val="auto"/>
+          <w:szCs w:val="23"/>
+        </w:rPr>
+        <w:t>geoprocessing</w:t>
+      </w:r>
+      <w:proofErr w:type="spellEnd"/>
+      <w:r>
+        <w:rPr>
+          <w:rFonts w:ascii="Times New Roman" w:hAnsi="Times New Roman"/>
+          <w:color w:val="auto"/>
+          <w:szCs w:val="23"/>
+        </w:rPr>
+        <w:t xml:space="preserve">, the maximum size of a sub-watershed that can be processed by the Nutrient Retention tool is approximately the equivalent of 4000x4000 cells, at the smallest cell size of all input grids. </w:t>
       </w:r>
       <w:r>
         <w:rPr>
@@ -14395,11 +15913,19 @@
           <w:rFonts w:ascii="Times New Roman" w:hAnsi="Times New Roman"/>
         </w:rPr>
       </w:pPr>
-      <w:r>
-        <w:rPr>
-          <w:rFonts w:ascii="Times New Roman" w:hAnsi="Times New Roman"/>
-        </w:rPr>
-        <w:t xml:space="preserve">Table : Example Phosphorus and Nitrogen export coefficients </w:t>
+      <w:proofErr w:type="gramStart"/>
+      <w:r>
+        <w:rPr>
+          <w:rFonts w:ascii="Times New Roman" w:hAnsi="Times New Roman"/>
+        </w:rPr>
+        <w:t>Table :</w:t>
+      </w:r>
+      <w:proofErr w:type="gramEnd"/>
+      <w:r>
+        <w:rPr>
+          <w:rFonts w:ascii="Times New Roman" w:hAnsi="Times New Roman"/>
+        </w:rPr>
+        <w:t xml:space="preserve"> Example Phosphorus and Nitrogen export coefficients </w:t>
       </w:r>
       <w:r>
         <w:rPr>
@@ -14472,6 +15998,7 @@
                 <w:szCs w:val="23"/>
               </w:rPr>
             </w:pPr>
+            <w:proofErr w:type="spellStart"/>
             <w:r>
               <w:rPr>
                 <w:rFonts w:cs="Times"/>
@@ -14480,6 +16007,7 @@
               </w:rPr>
               <w:t>Landuse</w:t>
             </w:r>
+            <w:proofErr w:type="spellEnd"/>
           </w:p>
         </w:tc>
         <w:tc>
@@ -14502,6 +16030,7 @@
                 <w:lang w:val="fr-FR"/>
               </w:rPr>
             </w:pPr>
+            <w:proofErr w:type="spellStart"/>
             <w:r>
               <w:rPr>
                 <w:rFonts w:cs="Times"/>
@@ -14509,7 +16038,37 @@
                 <w:szCs w:val="23"/>
                 <w:lang w:val="fr-FR"/>
               </w:rPr>
-              <w:t>Nitrogen Export Coefficient (kg/ha/yr)</w:t>
+              <w:t>Nitrogen</w:t>
+            </w:r>
+            <w:proofErr w:type="spellEnd"/>
+            <w:r>
+              <w:rPr>
+                <w:rFonts w:cs="Times"/>
+                <w:color w:val="000000"/>
+                <w:szCs w:val="23"/>
+                <w:lang w:val="fr-FR"/>
+              </w:rPr>
+              <w:t xml:space="preserve"> Export Coefficient (kg/ha/</w:t>
+            </w:r>
+            <w:proofErr w:type="spellStart"/>
+            <w:r>
+              <w:rPr>
+                <w:rFonts w:cs="Times"/>
+                <w:color w:val="000000"/>
+                <w:szCs w:val="23"/>
+                <w:lang w:val="fr-FR"/>
+              </w:rPr>
+              <w:t>yr</w:t>
+            </w:r>
+            <w:proofErr w:type="spellEnd"/>
+            <w:r>
+              <w:rPr>
+                <w:rFonts w:cs="Times"/>
+                <w:color w:val="000000"/>
+                <w:szCs w:val="23"/>
+                <w:lang w:val="fr-FR"/>
+              </w:rPr>
+              <w:t>)</w:t>
             </w:r>
           </w:p>
         </w:tc>
@@ -15540,6 +17099,7 @@
         </w:rPr>
         <w:t>(</w:t>
       </w:r>
+      <w:proofErr w:type="spellStart"/>
       <w:r>
         <w:rPr>
           <w:rFonts w:ascii="Times New Roman" w:hAnsi="Times New Roman" w:cs="Times"/>
@@ -15547,8 +17107,29 @@
           <w:i/>
           <w:szCs w:val="23"/>
         </w:rPr>
-        <w:t>eff_n, eff_p</w:t>
-      </w:r>
+        <w:t>eff_n</w:t>
+      </w:r>
+      <w:proofErr w:type="spellEnd"/>
+      <w:r>
+        <w:rPr>
+          <w:rFonts w:ascii="Times New Roman" w:hAnsi="Times New Roman" w:cs="Times"/>
+          <w:bCs/>
+          <w:i/>
+          <w:szCs w:val="23"/>
+        </w:rPr>
+        <w:t xml:space="preserve">, </w:t>
+      </w:r>
+      <w:proofErr w:type="spellStart"/>
+      <w:r>
+        <w:rPr>
+          <w:rFonts w:ascii="Times New Roman" w:hAnsi="Times New Roman" w:cs="Times"/>
+          <w:bCs/>
+          <w:i/>
+          <w:szCs w:val="23"/>
+        </w:rPr>
+        <w:t>eff_p</w:t>
+      </w:r>
+      <w:proofErr w:type="spellEnd"/>
       <w:r>
         <w:rPr>
           <w:rFonts w:ascii="Times New Roman" w:hAnsi="Times New Roman" w:cs="Times"/>
@@ -15656,6 +17237,7 @@
         </w:rPr>
         <w:t xml:space="preserve"> (</w:t>
       </w:r>
+      <w:proofErr w:type="spellStart"/>
       <w:r>
         <w:rPr>
           <w:bCs/>
@@ -15670,6 +17252,7 @@
         </w:rPr>
         <w:t>alib</w:t>
       </w:r>
+      <w:proofErr w:type="spellEnd"/>
       <w:r>
         <w:rPr>
           <w:b/>
@@ -15756,6 +17339,7 @@
         </w:rPr>
         <w:t>Critical Annual Load (</w:t>
       </w:r>
+      <w:proofErr w:type="spellStart"/>
       <w:r>
         <w:rPr>
           <w:rFonts w:ascii="Times New Roman" w:hAnsi="Times New Roman" w:cs="Times"/>
@@ -15765,6 +17349,7 @@
         </w:rPr>
         <w:t>Ann_Load</w:t>
       </w:r>
+      <w:proofErr w:type="spellEnd"/>
       <w:r>
         <w:rPr>
           <w:rFonts w:ascii="Times New Roman" w:hAnsi="Times New Roman" w:cs="Times"/>
@@ -15811,6 +17396,7 @@
           <w:szCs w:val="23"/>
         </w:rPr>
       </w:pPr>
+      <w:proofErr w:type="gramStart"/>
       <w:r>
         <w:rPr>
           <w:rFonts w:ascii="Times New Roman" w:hAnsi="Times New Roman" w:cs="Times"/>
@@ -15823,7 +17409,31 @@
           <w:rFonts w:ascii="Times New Roman" w:hAnsi="Times New Roman" w:cs="Times"/>
           <w:szCs w:val="23"/>
         </w:rPr>
-        <w:t xml:space="preserve">elected Drinking Water Standards by World Health Organization, European Union, and US EPA. (Ashbolt et al. 2001) </w:t>
+        <w:t>elected Drinking Water Standards by World Health Organization, European Union, and US EPA.</w:t>
+      </w:r>
+      <w:proofErr w:type="gramEnd"/>
+      <w:r>
+        <w:rPr>
+          <w:rFonts w:ascii="Times New Roman" w:hAnsi="Times New Roman" w:cs="Times"/>
+          <w:szCs w:val="23"/>
+        </w:rPr>
+        <w:t xml:space="preserve"> (</w:t>
+      </w:r>
+      <w:proofErr w:type="spellStart"/>
+      <w:r>
+        <w:rPr>
+          <w:rFonts w:ascii="Times New Roman" w:hAnsi="Times New Roman" w:cs="Times"/>
+          <w:szCs w:val="23"/>
+        </w:rPr>
+        <w:t>Ashbolt</w:t>
+      </w:r>
+      <w:proofErr w:type="spellEnd"/>
+      <w:r>
+        <w:rPr>
+          <w:rFonts w:ascii="Times New Roman" w:hAnsi="Times New Roman" w:cs="Times"/>
+          <w:szCs w:val="23"/>
+        </w:rPr>
+        <w:t xml:space="preserve"> et al. 2001) </w:t>
       </w:r>
     </w:p>
     <w:p>
@@ -17190,7 +18800,25 @@
                 <w:sz w:val="20"/>
                 <w:szCs w:val="20"/>
               </w:rPr>
-              <w:t xml:space="preserve">0 counts/100 mL </w:t>
+              <w:t xml:space="preserve">0 counts/100 </w:t>
+            </w:r>
+            <w:proofErr w:type="spellStart"/>
+            <w:r>
+              <w:rPr>
+                <w:rFonts w:ascii="Helvetica" w:hAnsi="Helvetica" w:cs="Helvetica"/>
+                <w:sz w:val="20"/>
+                <w:szCs w:val="20"/>
+              </w:rPr>
+              <w:t>mL</w:t>
+            </w:r>
+            <w:proofErr w:type="spellEnd"/>
+            <w:r>
+              <w:rPr>
+                <w:rFonts w:ascii="Helvetica" w:hAnsi="Helvetica" w:cs="Helvetica"/>
+                <w:sz w:val="20"/>
+                <w:szCs w:val="20"/>
+              </w:rPr>
+              <w:t xml:space="preserve"> </w:t>
             </w:r>
           </w:p>
         </w:tc>
@@ -17331,14 +18959,32 @@
           <w:szCs w:val="23"/>
           <w:u w:val="single"/>
         </w:rPr>
-        <w:t xml:space="preserve">http://www2.ctic.purdue.edu/kyw/tmdl/statetmdllists.html </w:t>
-      </w:r>
-      <w:r>
-        <w:rPr>
-          <w:rFonts w:ascii="Times New Roman" w:hAnsi="Times New Roman"/>
-          <w:szCs w:val="23"/>
-        </w:rPr>
-        <w:t xml:space="preserve">. </w:t>
+        <w:t>http://www2.ctic.purdue.edu/kyw/tmdl/</w:t>
+      </w:r>
+      <w:proofErr w:type="gramStart"/>
+      <w:r>
+        <w:rPr>
+          <w:rFonts w:ascii="Times New Roman" w:hAnsi="Times New Roman"/>
+          <w:color w:val="0000FF"/>
+          <w:szCs w:val="23"/>
+          <w:u w:val="single"/>
+        </w:rPr>
+        <w:t xml:space="preserve">statetmdllists.html </w:t>
+      </w:r>
+      <w:r>
+        <w:rPr>
+          <w:rFonts w:ascii="Times New Roman" w:hAnsi="Times New Roman"/>
+          <w:szCs w:val="23"/>
+        </w:rPr>
+        <w:t>.</w:t>
+      </w:r>
+      <w:proofErr w:type="gramEnd"/>
+      <w:r>
+        <w:rPr>
+          <w:rFonts w:ascii="Times New Roman" w:hAnsi="Times New Roman"/>
+          <w:szCs w:val="23"/>
+        </w:rPr>
+        <w:t xml:space="preserve"> </w:t>
       </w:r>
     </w:p>
     <w:p>
@@ -17439,7 +19085,25 @@
           <w:color w:val="000000"/>
           <w:szCs w:val="23"/>
         </w:rPr>
-        <w:t xml:space="preserve">The cost to remove pollutants may vary greatly for each point of interest. If the point of interest is a water supply outtake, this value should be obtained from the water treatment entity who uses and treats the water. Calculations may need to be performed to transform actual costs to cost per unit volume of pollutant, and correlations may need to be run between a proxy pollutant and other pollutants that the treatment process removes. If a more general cost of treatment is sought, the user may consult engineering texts or literature to obtain average costs. The user must be sure to bring these costs into present value and make adjustments as necessary depending on the location and type of treatment. </w:t>
+        <w:t xml:space="preserve">The cost to remove pollutants may vary greatly for each point of interest. If the point of interest is a water supply outtake, this value should be obtained from the water treatment entity </w:t>
+      </w:r>
+      <w:proofErr w:type="gramStart"/>
+      <w:r>
+        <w:rPr>
+          <w:rFonts w:ascii="Times New Roman" w:hAnsi="Times New Roman" w:cs="Times"/>
+          <w:color w:val="000000"/>
+          <w:szCs w:val="23"/>
+        </w:rPr>
+        <w:t>who</w:t>
+      </w:r>
+      <w:proofErr w:type="gramEnd"/>
+      <w:r>
+        <w:rPr>
+          <w:rFonts w:ascii="Times New Roman" w:hAnsi="Times New Roman" w:cs="Times"/>
+          <w:color w:val="000000"/>
+          <w:szCs w:val="23"/>
+        </w:rPr>
+        <w:t xml:space="preserve"> uses and treats the water. Calculations may need to be performed to transform actual costs to cost per unit volume of pollutant, and correlations may need to be run between a proxy pollutant and other pollutants that the treatment process removes. If a more general cost of treatment is sought, the user may consult engineering texts or literature to obtain average costs. The user must be sure to bring these costs into present value and make adjustments as necessary depending on the location and type of treatment. </w:t>
       </w:r>
     </w:p>
     <w:p>
@@ -17521,7 +19185,43 @@
           <w:color w:val="000000"/>
           <w:szCs w:val="23"/>
         </w:rPr>
-        <w:t xml:space="preserve">A Land Use And Land Cover Classification System For Use with Remote Sensor Data: Geological Survey Professional Paper 964. Edited by NJDEP, OIRM, BGIA, 1998, 2000, 2001, 2002, 2005. </w:t>
+        <w:t xml:space="preserve">A Land Use </w:t>
+      </w:r>
+      <w:proofErr w:type="gramStart"/>
+      <w:r>
+        <w:rPr>
+          <w:rFonts w:ascii="Times New Roman" w:hAnsi="Times New Roman" w:cs="Times"/>
+          <w:color w:val="000000"/>
+          <w:szCs w:val="23"/>
+        </w:rPr>
+        <w:t>And</w:t>
+      </w:r>
+      <w:proofErr w:type="gramEnd"/>
+      <w:r>
+        <w:rPr>
+          <w:rFonts w:ascii="Times New Roman" w:hAnsi="Times New Roman" w:cs="Times"/>
+          <w:color w:val="000000"/>
+          <w:szCs w:val="23"/>
+        </w:rPr>
+        <w:t xml:space="preserve"> Land Cover Classification System For Use with Remote Sensor Data: Geological Survey Professional Paper 964. </w:t>
+      </w:r>
+      <w:proofErr w:type="gramStart"/>
+      <w:r>
+        <w:rPr>
+          <w:rFonts w:ascii="Times New Roman" w:hAnsi="Times New Roman" w:cs="Times"/>
+          <w:color w:val="000000"/>
+          <w:szCs w:val="23"/>
+        </w:rPr>
+        <w:t>Edited by NJDEP, OIRM, BGIA, 1998, 2000, 2001, 2002, 2005.</w:t>
+      </w:r>
+      <w:proofErr w:type="gramEnd"/>
+      <w:r>
+        <w:rPr>
+          <w:rFonts w:ascii="Times New Roman" w:hAnsi="Times New Roman" w:cs="Times"/>
+          <w:color w:val="000000"/>
+          <w:szCs w:val="23"/>
+        </w:rPr>
+        <w:t xml:space="preserve"> </w:t>
       </w:r>
     </w:p>
     <w:p>
@@ -17535,21 +19235,108 @@
           <w:szCs w:val="23"/>
         </w:rPr>
       </w:pPr>
+      <w:proofErr w:type="spellStart"/>
+      <w:proofErr w:type="gramStart"/>
       <w:r>
         <w:rPr>
           <w:rFonts w:ascii="Times New Roman" w:hAnsi="Times New Roman" w:cs="Times"/>
           <w:color w:val="000000"/>
           <w:szCs w:val="23"/>
         </w:rPr>
-        <w:t xml:space="preserve">Ashbolt, N.J., Grabow, W.O.K. and Snozzi, M. 2001. “Indicators of microbial water quality,” in Water Quality: Guidelines, Standards and Health, L. Fretwell and J. Bartram, Editors. 2001, World Health Organization (WHO), IWA Publishing: London, U.K. </w:t>
+        <w:t>Ashbolt</w:t>
+      </w:r>
+      <w:proofErr w:type="spellEnd"/>
+      <w:r>
+        <w:rPr>
+          <w:rFonts w:ascii="Times New Roman" w:hAnsi="Times New Roman" w:cs="Times"/>
+          <w:color w:val="000000"/>
+          <w:szCs w:val="23"/>
+        </w:rPr>
+        <w:t xml:space="preserve">, N.J., </w:t>
+      </w:r>
+      <w:proofErr w:type="spellStart"/>
+      <w:r>
+        <w:rPr>
+          <w:rFonts w:ascii="Times New Roman" w:hAnsi="Times New Roman" w:cs="Times"/>
+          <w:color w:val="000000"/>
+          <w:szCs w:val="23"/>
+        </w:rPr>
+        <w:t>Grabow</w:t>
+      </w:r>
+      <w:proofErr w:type="spellEnd"/>
+      <w:r>
+        <w:rPr>
+          <w:rFonts w:ascii="Times New Roman" w:hAnsi="Times New Roman" w:cs="Times"/>
+          <w:color w:val="000000"/>
+          <w:szCs w:val="23"/>
+        </w:rPr>
+        <w:t xml:space="preserve">, W.O.K. and </w:t>
+      </w:r>
+      <w:proofErr w:type="spellStart"/>
+      <w:r>
+        <w:rPr>
+          <w:rFonts w:ascii="Times New Roman" w:hAnsi="Times New Roman" w:cs="Times"/>
+          <w:color w:val="000000"/>
+          <w:szCs w:val="23"/>
+        </w:rPr>
+        <w:t>Snozzi</w:t>
+      </w:r>
+      <w:proofErr w:type="spellEnd"/>
+      <w:r>
+        <w:rPr>
+          <w:rFonts w:ascii="Times New Roman" w:hAnsi="Times New Roman" w:cs="Times"/>
+          <w:color w:val="000000"/>
+          <w:szCs w:val="23"/>
+        </w:rPr>
+        <w:t>, M. 2001.</w:t>
+      </w:r>
+      <w:proofErr w:type="gramEnd"/>
+      <w:r>
+        <w:rPr>
+          <w:rFonts w:ascii="Times New Roman" w:hAnsi="Times New Roman" w:cs="Times"/>
+          <w:color w:val="000000"/>
+          <w:szCs w:val="23"/>
+        </w:rPr>
+        <w:t xml:space="preserve"> “Indicators of microbial water quality,” in Water Quality: Guidelines, Standards and Health, L. </w:t>
+      </w:r>
+      <w:proofErr w:type="spellStart"/>
+      <w:r>
+        <w:rPr>
+          <w:rFonts w:ascii="Times New Roman" w:hAnsi="Times New Roman" w:cs="Times"/>
+          <w:color w:val="000000"/>
+          <w:szCs w:val="23"/>
+        </w:rPr>
+        <w:t>Fretwell</w:t>
+      </w:r>
+      <w:proofErr w:type="spellEnd"/>
+      <w:r>
+        <w:rPr>
+          <w:rFonts w:ascii="Times New Roman" w:hAnsi="Times New Roman" w:cs="Times"/>
+          <w:color w:val="000000"/>
+          <w:szCs w:val="23"/>
+        </w:rPr>
+        <w:t xml:space="preserve"> and J. Bartram, Editors. 2001, World Health Organization (WHO), IWA Publishing: London, U.K. </w:t>
       </w:r>
     </w:p>
     <w:p>
       <w:pPr>
         <w:ind w:left="720" w:hanging="720"/>
       </w:pPr>
-      <w:r>
-        <w:t xml:space="preserve">Reckhow, K.H., Beaulac, M.N. &amp; Simpson, J.T. 1980, </w:t>
+      <w:proofErr w:type="spellStart"/>
+      <w:r>
+        <w:t>Reckhow</w:t>
+      </w:r>
+      <w:proofErr w:type="spellEnd"/>
+      <w:r>
+        <w:t xml:space="preserve">, K.H., </w:t>
+      </w:r>
+      <w:proofErr w:type="spellStart"/>
+      <w:r>
+        <w:t>Beaulac</w:t>
+      </w:r>
+      <w:proofErr w:type="spellEnd"/>
+      <w:r>
+        <w:t xml:space="preserve">, M.N. &amp; Simpson, J.T. 1980, </w:t>
       </w:r>
       <w:r>
         <w:rPr>
@@ -17609,7 +19396,25 @@
           <w:color w:val="000000"/>
           <w:szCs w:val="23"/>
         </w:rPr>
-        <w:t xml:space="preserve">1997. The interactions of buffer zones and phosphorous runoff. In Buffer zones: Their processes and potential in water protection, eds. </w:t>
+        <w:t xml:space="preserve">1997. The interactions of buffer zones and phosphorous runoff. In Buffer zones: Their processes and potential in water protection, </w:t>
+      </w:r>
+      <w:proofErr w:type="gramStart"/>
+      <w:r>
+        <w:rPr>
+          <w:rFonts w:ascii="Times New Roman" w:hAnsi="Times New Roman" w:cs="Times"/>
+          <w:color w:val="000000"/>
+          <w:szCs w:val="23"/>
+        </w:rPr>
+        <w:t>eds</w:t>
+      </w:r>
+      <w:proofErr w:type="gramEnd"/>
+      <w:r>
+        <w:rPr>
+          <w:rFonts w:ascii="Times New Roman" w:hAnsi="Times New Roman" w:cs="Times"/>
+          <w:color w:val="000000"/>
+          <w:szCs w:val="23"/>
+        </w:rPr>
+        <w:t xml:space="preserve">. </w:t>
       </w:r>
     </w:p>
     <w:p>
@@ -17628,7 +19433,39 @@
           <w:rFonts w:ascii="Times New Roman" w:hAnsi="Times New Roman"/>
           <w:szCs w:val="23"/>
         </w:rPr>
-        <w:t xml:space="preserve">N. Haycock, T. Burt, K. Goulding, and G. Pinay, 43–53. </w:t>
+        <w:t xml:space="preserve">N. Haycock, T. Burt, K. </w:t>
+      </w:r>
+      <w:proofErr w:type="spellStart"/>
+      <w:r>
+        <w:rPr>
+          <w:rFonts w:ascii="Times New Roman" w:hAnsi="Times New Roman"/>
+          <w:szCs w:val="23"/>
+        </w:rPr>
+        <w:t>Goulding</w:t>
+      </w:r>
+      <w:proofErr w:type="spellEnd"/>
+      <w:r>
+        <w:rPr>
+          <w:rFonts w:ascii="Times New Roman" w:hAnsi="Times New Roman"/>
+          <w:szCs w:val="23"/>
+        </w:rPr>
+        <w:t xml:space="preserve">, and G. </w:t>
+      </w:r>
+      <w:proofErr w:type="spellStart"/>
+      <w:r>
+        <w:rPr>
+          <w:rFonts w:ascii="Times New Roman" w:hAnsi="Times New Roman"/>
+          <w:szCs w:val="23"/>
+        </w:rPr>
+        <w:t>Pinay</w:t>
+      </w:r>
+      <w:proofErr w:type="spellEnd"/>
+      <w:r>
+        <w:rPr>
+          <w:rFonts w:ascii="Times New Roman" w:hAnsi="Times New Roman"/>
+          <w:szCs w:val="23"/>
+        </w:rPr>
+        <w:t xml:space="preserve">, 43–53. </w:t>
       </w:r>
       <w:r>
         <w:rPr>
@@ -17636,7 +19473,43 @@
           <w:szCs w:val="23"/>
           <w:lang w:val="fr-FR"/>
         </w:rPr>
-        <w:t xml:space="preserve">Hertfordshire, UK: Quest Environmental. </w:t>
+        <w:t xml:space="preserve">Hertfordshire, UK: </w:t>
+      </w:r>
+      <w:proofErr w:type="spellStart"/>
+      <w:r>
+        <w:rPr>
+          <w:rFonts w:ascii="Times New Roman" w:hAnsi="Times New Roman"/>
+          <w:szCs w:val="23"/>
+          <w:lang w:val="fr-FR"/>
+        </w:rPr>
+        <w:t>Quest</w:t>
+      </w:r>
+      <w:proofErr w:type="spellEnd"/>
+      <w:r>
+        <w:rPr>
+          <w:rFonts w:ascii="Times New Roman" w:hAnsi="Times New Roman"/>
+          <w:szCs w:val="23"/>
+          <w:lang w:val="fr-FR"/>
+        </w:rPr>
+        <w:t xml:space="preserve"> </w:t>
+      </w:r>
+      <w:proofErr w:type="spellStart"/>
+      <w:r>
+        <w:rPr>
+          <w:rFonts w:ascii="Times New Roman" w:hAnsi="Times New Roman"/>
+          <w:szCs w:val="23"/>
+          <w:lang w:val="fr-FR"/>
+        </w:rPr>
+        <w:t>Environmental</w:t>
+      </w:r>
+      <w:proofErr w:type="spellEnd"/>
+      <w:r>
+        <w:rPr>
+          <w:rFonts w:ascii="Times New Roman" w:hAnsi="Times New Roman"/>
+          <w:szCs w:val="23"/>
+          <w:lang w:val="fr-FR"/>
+        </w:rPr>
+        <w:t xml:space="preserve">. </w:t>
       </w:r>
     </w:p>
     <w:p>
@@ -17673,8 +19546,13 @@
         </w:rPr>
         <w:annotationRef/>
       </w:r>
-      <w:r>
-        <w:t>Driss Again, is it always the case that it's based on alfalfa/grass? Can we just say 'plants'?</w:t>
+      <w:proofErr w:type="spellStart"/>
+      <w:r>
+        <w:t>Driss</w:t>
+      </w:r>
+      <w:proofErr w:type="spellEnd"/>
+      <w:r>
+        <w:t xml:space="preserve"> Again, is it always the case that it's based on alfalfa/grass? Can we just say 'plants'?</w:t>
       </w:r>
     </w:p>
   </w:comment>
@@ -17689,8 +19567,21 @@
         </w:rPr>
         <w:annotationRef/>
       </w:r>
-      <w:r>
-        <w:t>Driss: Seems like we could provide a more diverse example (different types of lu)</w:t>
+      <w:proofErr w:type="spellStart"/>
+      <w:r>
+        <w:t>Driss</w:t>
+      </w:r>
+      <w:proofErr w:type="spellEnd"/>
+      <w:r>
+        <w:t xml:space="preserve">: Seems like we could provide a more diverse example (different types of </w:t>
+      </w:r>
+      <w:proofErr w:type="spellStart"/>
+      <w:r>
+        <w:t>lu</w:t>
+      </w:r>
+      <w:proofErr w:type="spellEnd"/>
+      <w:r>
+        <w:t>)</w:t>
       </w:r>
     </w:p>
   </w:comment>
@@ -17705,8 +19596,13 @@
         </w:rPr>
         <w:annotationRef/>
       </w:r>
-      <w:r>
-        <w:t>Driss, it seems like it would be useful to provide more detail here</w:t>
+      <w:proofErr w:type="spellStart"/>
+      <w:r>
+        <w:t>Driss</w:t>
+      </w:r>
+      <w:proofErr w:type="spellEnd"/>
+      <w:r>
+        <w:t>, it seems like it would be useful to provide more detail here</w:t>
       </w:r>
     </w:p>
   </w:comment>

</xml_diff>